<commit_message>
Update hackathon report document
</commit_message>
<xml_diff>
--- a/UIDAI DATA HACKATHON 2026.docx
+++ b/UIDAI DATA HACKATHON 2026.docx
@@ -147,43 +147,7 @@
           <w:sz w:val="28"/>
           <w:szCs w:val="28"/>
         </w:rPr>
-        <w:t xml:space="preserve">A Data-Driven Analysis of 124.5 </w:t>
-      </w:r>
-      <w:proofErr w:type="gramStart"/>
-      <w:r>
-        <w:rPr>
-          <w:rFonts w:ascii="Times New Roman" w:hAnsi="Times New Roman" w:cs="Times New Roman"/>
-          <w:sz w:val="28"/>
-          <w:szCs w:val="28"/>
-        </w:rPr>
-        <w:t>Million</w:t>
-      </w:r>
-      <w:proofErr w:type="gramEnd"/>
-      <w:r>
-        <w:rPr>
-          <w:rFonts w:ascii="Times New Roman" w:hAnsi="Times New Roman" w:cs="Times New Roman"/>
-          <w:sz w:val="28"/>
-          <w:szCs w:val="28"/>
-        </w:rPr>
-        <w:t xml:space="preserve"> Transactions Across 4.9 </w:t>
-      </w:r>
-      <w:proofErr w:type="gramStart"/>
-      <w:r>
-        <w:rPr>
-          <w:rFonts w:ascii="Times New Roman" w:hAnsi="Times New Roman" w:cs="Times New Roman"/>
-          <w:sz w:val="28"/>
-          <w:szCs w:val="28"/>
-        </w:rPr>
-        <w:t>Million</w:t>
-      </w:r>
-      <w:proofErr w:type="gramEnd"/>
-      <w:r>
-        <w:rPr>
-          <w:rFonts w:ascii="Times New Roman" w:hAnsi="Times New Roman" w:cs="Times New Roman"/>
-          <w:sz w:val="28"/>
-          <w:szCs w:val="28"/>
-        </w:rPr>
-        <w:t xml:space="preserve"> Database Records</w:t>
+        <w:t>A Data-Driven Analysis of 124.5 Million Transactions Across 4.9 Million Database Records</w:t>
       </w:r>
     </w:p>
     <w:p>
@@ -381,7 +345,7 @@
         </w:rPr>
       </w:pPr>
       <w:bookmarkStart w:id="0" w:name="_Toc219678530"/>
-      <w:bookmarkStart w:id="1" w:name="_Toc219678621"/>
+      <w:bookmarkStart w:id="1" w:name="_Toc219829805"/>
       <w:r>
         <w:rPr>
           <w:rFonts w:ascii="Times New Roman" w:hAnsi="Times New Roman" w:cs="Times New Roman"/>
@@ -661,43 +625,7 @@
           <w:sz w:val="24"/>
           <w:szCs w:val="24"/>
         </w:rPr>
-        <w:t xml:space="preserve">Inefficient biometric systems force citizens to make repeated </w:t>
-      </w:r>
-      <w:proofErr w:type="spellStart"/>
-      <w:r>
-        <w:rPr>
-          <w:rFonts w:ascii="Times New Roman" w:hAnsi="Times New Roman" w:cs="Times New Roman"/>
-          <w:sz w:val="24"/>
-          <w:szCs w:val="24"/>
-        </w:rPr>
-        <w:t>enrollment</w:t>
-      </w:r>
-      <w:proofErr w:type="spellEnd"/>
-      <w:r>
-        <w:rPr>
-          <w:rFonts w:ascii="Times New Roman" w:hAnsi="Times New Roman" w:cs="Times New Roman"/>
-          <w:sz w:val="24"/>
-          <w:szCs w:val="24"/>
-        </w:rPr>
-        <w:t xml:space="preserve"> </w:t>
-      </w:r>
-      <w:proofErr w:type="spellStart"/>
-      <w:r>
-        <w:rPr>
-          <w:rFonts w:ascii="Times New Roman" w:hAnsi="Times New Roman" w:cs="Times New Roman"/>
-          <w:sz w:val="24"/>
-          <w:szCs w:val="24"/>
-        </w:rPr>
-        <w:t>center</w:t>
-      </w:r>
-      <w:proofErr w:type="spellEnd"/>
-      <w:r>
-        <w:rPr>
-          <w:rFonts w:ascii="Times New Roman" w:hAnsi="Times New Roman" w:cs="Times New Roman"/>
-          <w:sz w:val="24"/>
-          <w:szCs w:val="24"/>
-        </w:rPr>
-        <w:t xml:space="preserve"> visits, causing significant time and resource waste. This creates barriers to accessing government services for vulnerable rural and working-class populations who can least afford these delays.</w:t>
+        <w:t>Inefficient biometric systems force citizens to make repeated enrollment center visits, causing significant time and resource waste. This creates barriers to accessing government services for vulnerable rural and working-class populations who can least afford these delays.</w:t>
       </w:r>
     </w:p>
     <w:p>
@@ -806,7 +734,7 @@
           <w:r>
             <w:fldChar w:fldCharType="separate"/>
           </w:r>
-          <w:hyperlink w:anchor="_Toc219678621" w:history="1">
+          <w:hyperlink w:anchor="_Toc219829805" w:history="1">
             <w:r>
               <w:rPr>
                 <w:rStyle w:val="Hyperlink"/>
@@ -836,7 +764,7 @@
                 <w:noProof/>
                 <w:webHidden/>
               </w:rPr>
-              <w:instrText xml:space="preserve"> PAGEREF _Toc219678621 \h </w:instrText>
+              <w:instrText xml:space="preserve"> PAGEREF _Toc219829805 \h </w:instrText>
             </w:r>
             <w:r>
               <w:rPr>
@@ -881,7 +809,7 @@
               <w:lang w:eastAsia="en-IN"/>
             </w:rPr>
           </w:pPr>
-          <w:hyperlink w:anchor="_Toc219678622" w:history="1">
+          <w:hyperlink w:anchor="_Toc219829806" w:history="1">
             <w:r>
               <w:rPr>
                 <w:rStyle w:val="Hyperlink"/>
@@ -911,7 +839,7 @@
                 <w:noProof/>
                 <w:webHidden/>
               </w:rPr>
-              <w:instrText xml:space="preserve"> PAGEREF _Toc219678622 \h </w:instrText>
+              <w:instrText xml:space="preserve"> PAGEREF _Toc219829806 \h </w:instrText>
             </w:r>
             <w:r>
               <w:rPr>
@@ -956,7 +884,7 @@
               <w:lang w:eastAsia="en-IN"/>
             </w:rPr>
           </w:pPr>
-          <w:hyperlink w:anchor="_Toc219678623" w:history="1">
+          <w:hyperlink w:anchor="_Toc219829807" w:history="1">
             <w:r>
               <w:rPr>
                 <w:rStyle w:val="Hyperlink"/>
@@ -986,7 +914,7 @@
                 <w:noProof/>
                 <w:webHidden/>
               </w:rPr>
-              <w:instrText xml:space="preserve"> PAGEREF _Toc219678623 \h </w:instrText>
+              <w:instrText xml:space="preserve"> PAGEREF _Toc219829807 \h </w:instrText>
             </w:r>
             <w:r>
               <w:rPr>
@@ -1031,7 +959,7 @@
               <w:lang w:eastAsia="en-IN"/>
             </w:rPr>
           </w:pPr>
-          <w:hyperlink w:anchor="_Toc219678624" w:history="1">
+          <w:hyperlink w:anchor="_Toc219829808" w:history="1">
             <w:r>
               <w:rPr>
                 <w:rStyle w:val="Hyperlink"/>
@@ -1061,7 +989,7 @@
                 <w:noProof/>
                 <w:webHidden/>
               </w:rPr>
-              <w:instrText xml:space="preserve"> PAGEREF _Toc219678624 \h </w:instrText>
+              <w:instrText xml:space="preserve"> PAGEREF _Toc219829808 \h </w:instrText>
             </w:r>
             <w:r>
               <w:rPr>
@@ -1106,7 +1034,7 @@
               <w:lang w:eastAsia="en-IN"/>
             </w:rPr>
           </w:pPr>
-          <w:hyperlink w:anchor="_Toc219678625" w:history="1">
+          <w:hyperlink w:anchor="_Toc219829809" w:history="1">
             <w:r>
               <w:rPr>
                 <w:rStyle w:val="Hyperlink"/>
@@ -1136,7 +1064,7 @@
                 <w:noProof/>
                 <w:webHidden/>
               </w:rPr>
-              <w:instrText xml:space="preserve"> PAGEREF _Toc219678625 \h </w:instrText>
+              <w:instrText xml:space="preserve"> PAGEREF _Toc219829809 \h </w:instrText>
             </w:r>
             <w:r>
               <w:rPr>
@@ -1181,7 +1109,7 @@
               <w:lang w:eastAsia="en-IN"/>
             </w:rPr>
           </w:pPr>
-          <w:hyperlink w:anchor="_Toc219678626" w:history="1">
+          <w:hyperlink w:anchor="_Toc219829810" w:history="1">
             <w:r>
               <w:rPr>
                 <w:rStyle w:val="Hyperlink"/>
@@ -1211,7 +1139,7 @@
                 <w:noProof/>
                 <w:webHidden/>
               </w:rPr>
-              <w:instrText xml:space="preserve"> PAGEREF _Toc219678626 \h </w:instrText>
+              <w:instrText xml:space="preserve"> PAGEREF _Toc219829810 \h </w:instrText>
             </w:r>
             <w:r>
               <w:rPr>
@@ -1256,7 +1184,7 @@
               <w:lang w:eastAsia="en-IN"/>
             </w:rPr>
           </w:pPr>
-          <w:hyperlink w:anchor="_Toc219678627" w:history="1">
+          <w:hyperlink w:anchor="_Toc219829811" w:history="1">
             <w:r>
               <w:rPr>
                 <w:rStyle w:val="Hyperlink"/>
@@ -1286,7 +1214,7 @@
                 <w:noProof/>
                 <w:webHidden/>
               </w:rPr>
-              <w:instrText xml:space="preserve"> PAGEREF _Toc219678627 \h </w:instrText>
+              <w:instrText xml:space="preserve"> PAGEREF _Toc219829811 \h </w:instrText>
             </w:r>
             <w:r>
               <w:rPr>
@@ -1331,7 +1259,7 @@
               <w:lang w:eastAsia="en-IN"/>
             </w:rPr>
           </w:pPr>
-          <w:hyperlink w:anchor="_Toc219678628" w:history="1">
+          <w:hyperlink w:anchor="_Toc219829812" w:history="1">
             <w:r>
               <w:rPr>
                 <w:rStyle w:val="Hyperlink"/>
@@ -1361,7 +1289,7 @@
                 <w:noProof/>
                 <w:webHidden/>
               </w:rPr>
-              <w:instrText xml:space="preserve"> PAGEREF _Toc219678628 \h </w:instrText>
+              <w:instrText xml:space="preserve"> PAGEREF _Toc219829812 \h </w:instrText>
             </w:r>
             <w:r>
               <w:rPr>
@@ -1406,7 +1334,7 @@
               <w:lang w:eastAsia="en-IN"/>
             </w:rPr>
           </w:pPr>
-          <w:hyperlink w:anchor="_Toc219678629" w:history="1">
+          <w:hyperlink w:anchor="_Toc219829813" w:history="1">
             <w:r>
               <w:rPr>
                 <w:rStyle w:val="Hyperlink"/>
@@ -1436,7 +1364,7 @@
                 <w:noProof/>
                 <w:webHidden/>
               </w:rPr>
-              <w:instrText xml:space="preserve"> PAGEREF _Toc219678629 \h </w:instrText>
+              <w:instrText xml:space="preserve"> PAGEREF _Toc219829813 \h </w:instrText>
             </w:r>
             <w:r>
               <w:rPr>
@@ -1481,7 +1409,7 @@
               <w:lang w:eastAsia="en-IN"/>
             </w:rPr>
           </w:pPr>
-          <w:hyperlink w:anchor="_Toc219678630" w:history="1">
+          <w:hyperlink w:anchor="_Toc219829814" w:history="1">
             <w:r>
               <w:rPr>
                 <w:rStyle w:val="Hyperlink"/>
@@ -1511,7 +1439,7 @@
                 <w:noProof/>
                 <w:webHidden/>
               </w:rPr>
-              <w:instrText xml:space="preserve"> PAGEREF _Toc219678630 \h </w:instrText>
+              <w:instrText xml:space="preserve"> PAGEREF _Toc219829814 \h </w:instrText>
             </w:r>
             <w:r>
               <w:rPr>
@@ -1556,7 +1484,7 @@
               <w:lang w:eastAsia="en-IN"/>
             </w:rPr>
           </w:pPr>
-          <w:hyperlink w:anchor="_Toc219678631" w:history="1">
+          <w:hyperlink w:anchor="_Toc219829815" w:history="1">
             <w:r>
               <w:rPr>
                 <w:rStyle w:val="Hyperlink"/>
@@ -1586,7 +1514,7 @@
                 <w:noProof/>
                 <w:webHidden/>
               </w:rPr>
-              <w:instrText xml:space="preserve"> PAGEREF _Toc219678631 \h </w:instrText>
+              <w:instrText xml:space="preserve"> PAGEREF _Toc219829815 \h </w:instrText>
             </w:r>
             <w:r>
               <w:rPr>
@@ -1631,7 +1559,7 @@
               <w:lang w:eastAsia="en-IN"/>
             </w:rPr>
           </w:pPr>
-          <w:hyperlink w:anchor="_Toc219678632" w:history="1">
+          <w:hyperlink w:anchor="_Toc219829816" w:history="1">
             <w:r>
               <w:rPr>
                 <w:rStyle w:val="Hyperlink"/>
@@ -1661,7 +1589,7 @@
                 <w:noProof/>
                 <w:webHidden/>
               </w:rPr>
-              <w:instrText xml:space="preserve"> PAGEREF _Toc219678632 \h </w:instrText>
+              <w:instrText xml:space="preserve"> PAGEREF _Toc219829816 \h </w:instrText>
             </w:r>
             <w:r>
               <w:rPr>
@@ -1706,7 +1634,7 @@
               <w:lang w:eastAsia="en-IN"/>
             </w:rPr>
           </w:pPr>
-          <w:hyperlink w:anchor="_Toc219678633" w:history="1">
+          <w:hyperlink w:anchor="_Toc219829817" w:history="1">
             <w:r>
               <w:rPr>
                 <w:rStyle w:val="Hyperlink"/>
@@ -1736,7 +1664,7 @@
                 <w:noProof/>
                 <w:webHidden/>
               </w:rPr>
-              <w:instrText xml:space="preserve"> PAGEREF _Toc219678633 \h </w:instrText>
+              <w:instrText xml:space="preserve"> PAGEREF _Toc219829817 \h </w:instrText>
             </w:r>
             <w:r>
               <w:rPr>
@@ -1781,7 +1709,7 @@
               <w:lang w:eastAsia="en-IN"/>
             </w:rPr>
           </w:pPr>
-          <w:hyperlink w:anchor="_Toc219678634" w:history="1">
+          <w:hyperlink w:anchor="_Toc219829818" w:history="1">
             <w:r>
               <w:rPr>
                 <w:rStyle w:val="Hyperlink"/>
@@ -1811,7 +1739,157 @@
                 <w:noProof/>
                 <w:webHidden/>
               </w:rPr>
-              <w:instrText xml:space="preserve"> PAGEREF _Toc219678634 \h </w:instrText>
+              <w:instrText xml:space="preserve"> PAGEREF _Toc219829818 \h </w:instrText>
+            </w:r>
+            <w:r>
+              <w:rPr>
+                <w:noProof/>
+                <w:webHidden/>
+              </w:rPr>
+            </w:r>
+            <w:r>
+              <w:rPr>
+                <w:noProof/>
+                <w:webHidden/>
+              </w:rPr>
+              <w:fldChar w:fldCharType="separate"/>
+            </w:r>
+            <w:r>
+              <w:rPr>
+                <w:noProof/>
+                <w:webHidden/>
+              </w:rPr>
+              <w:t>9</w:t>
+            </w:r>
+            <w:r>
+              <w:rPr>
+                <w:noProof/>
+                <w:webHidden/>
+              </w:rPr>
+              <w:fldChar w:fldCharType="end"/>
+            </w:r>
+          </w:hyperlink>
+        </w:p>
+        <w:p>
+          <w:pPr>
+            <w:pStyle w:val="TOC2"/>
+            <w:tabs>
+              <w:tab w:val="right" w:leader="dot" w:pos="9016"/>
+            </w:tabs>
+            <w:rPr>
+              <w:rFonts w:eastAsiaTheme="minorEastAsia"/>
+              <w:noProof/>
+              <w:sz w:val="24"/>
+              <w:szCs w:val="24"/>
+              <w:lang w:eastAsia="en-IN"/>
+            </w:rPr>
+          </w:pPr>
+          <w:hyperlink w:anchor="_Toc219829819" w:history="1">
+            <w:r>
+              <w:rPr>
+                <w:rStyle w:val="Hyperlink"/>
+                <w:rFonts w:ascii="Times New Roman" w:hAnsi="Times New Roman" w:cs="Times New Roman"/>
+                <w:b/>
+                <w:bCs/>
+                <w:noProof/>
+              </w:rPr>
+              <w:t>5.1 Age Distribution Analysis</w:t>
+            </w:r>
+            <w:r>
+              <w:rPr>
+                <w:noProof/>
+                <w:webHidden/>
+              </w:rPr>
+              <w:tab/>
+            </w:r>
+            <w:r>
+              <w:rPr>
+                <w:noProof/>
+                <w:webHidden/>
+              </w:rPr>
+              <w:fldChar w:fldCharType="begin"/>
+            </w:r>
+            <w:r>
+              <w:rPr>
+                <w:noProof/>
+                <w:webHidden/>
+              </w:rPr>
+              <w:instrText xml:space="preserve"> PAGEREF _Toc219829819 \h </w:instrText>
+            </w:r>
+            <w:r>
+              <w:rPr>
+                <w:noProof/>
+                <w:webHidden/>
+              </w:rPr>
+            </w:r>
+            <w:r>
+              <w:rPr>
+                <w:noProof/>
+                <w:webHidden/>
+              </w:rPr>
+              <w:fldChar w:fldCharType="separate"/>
+            </w:r>
+            <w:r>
+              <w:rPr>
+                <w:noProof/>
+                <w:webHidden/>
+              </w:rPr>
+              <w:t>9</w:t>
+            </w:r>
+            <w:r>
+              <w:rPr>
+                <w:noProof/>
+                <w:webHidden/>
+              </w:rPr>
+              <w:fldChar w:fldCharType="end"/>
+            </w:r>
+          </w:hyperlink>
+        </w:p>
+        <w:p>
+          <w:pPr>
+            <w:pStyle w:val="TOC2"/>
+            <w:tabs>
+              <w:tab w:val="right" w:leader="dot" w:pos="9016"/>
+            </w:tabs>
+            <w:rPr>
+              <w:rFonts w:eastAsiaTheme="minorEastAsia"/>
+              <w:noProof/>
+              <w:sz w:val="24"/>
+              <w:szCs w:val="24"/>
+              <w:lang w:eastAsia="en-IN"/>
+            </w:rPr>
+          </w:pPr>
+          <w:hyperlink w:anchor="_Toc219829820" w:history="1">
+            <w:r>
+              <w:rPr>
+                <w:rStyle w:val="Hyperlink"/>
+                <w:rFonts w:ascii="Times New Roman" w:hAnsi="Times New Roman" w:cs="Times New Roman"/>
+                <w:b/>
+                <w:bCs/>
+                <w:noProof/>
+              </w:rPr>
+              <w:t>5.2 Workforce Impact Analysis</w:t>
+            </w:r>
+            <w:r>
+              <w:rPr>
+                <w:noProof/>
+                <w:webHidden/>
+              </w:rPr>
+              <w:tab/>
+            </w:r>
+            <w:r>
+              <w:rPr>
+                <w:noProof/>
+                <w:webHidden/>
+              </w:rPr>
+              <w:fldChar w:fldCharType="begin"/>
+            </w:r>
+            <w:r>
+              <w:rPr>
+                <w:noProof/>
+                <w:webHidden/>
+              </w:rPr>
+              <w:instrText xml:space="preserve"> PAGEREF _Toc219829820 \h </w:instrText>
             </w:r>
             <w:r>
               <w:rPr>
@@ -1844,156 +1922,6 @@
         </w:p>
         <w:p>
           <w:pPr>
-            <w:pStyle w:val="TOC2"/>
-            <w:tabs>
-              <w:tab w:val="right" w:leader="dot" w:pos="9016"/>
-            </w:tabs>
-            <w:rPr>
-              <w:rFonts w:eastAsiaTheme="minorEastAsia"/>
-              <w:noProof/>
-              <w:sz w:val="24"/>
-              <w:szCs w:val="24"/>
-              <w:lang w:eastAsia="en-IN"/>
-            </w:rPr>
-          </w:pPr>
-          <w:hyperlink w:anchor="_Toc219678635" w:history="1">
-            <w:r>
-              <w:rPr>
-                <w:rStyle w:val="Hyperlink"/>
-                <w:rFonts w:ascii="Times New Roman" w:hAnsi="Times New Roman" w:cs="Times New Roman"/>
-                <w:b/>
-                <w:bCs/>
-                <w:noProof/>
-              </w:rPr>
-              <w:t>5.1 Age Distribution Analysis</w:t>
-            </w:r>
-            <w:r>
-              <w:rPr>
-                <w:noProof/>
-                <w:webHidden/>
-              </w:rPr>
-              <w:tab/>
-            </w:r>
-            <w:r>
-              <w:rPr>
-                <w:noProof/>
-                <w:webHidden/>
-              </w:rPr>
-              <w:fldChar w:fldCharType="begin"/>
-            </w:r>
-            <w:r>
-              <w:rPr>
-                <w:noProof/>
-                <w:webHidden/>
-              </w:rPr>
-              <w:instrText xml:space="preserve"> PAGEREF _Toc219678635 \h </w:instrText>
-            </w:r>
-            <w:r>
-              <w:rPr>
-                <w:noProof/>
-                <w:webHidden/>
-              </w:rPr>
-            </w:r>
-            <w:r>
-              <w:rPr>
-                <w:noProof/>
-                <w:webHidden/>
-              </w:rPr>
-              <w:fldChar w:fldCharType="separate"/>
-            </w:r>
-            <w:r>
-              <w:rPr>
-                <w:noProof/>
-                <w:webHidden/>
-              </w:rPr>
-              <w:t>10</w:t>
-            </w:r>
-            <w:r>
-              <w:rPr>
-                <w:noProof/>
-                <w:webHidden/>
-              </w:rPr>
-              <w:fldChar w:fldCharType="end"/>
-            </w:r>
-          </w:hyperlink>
-        </w:p>
-        <w:p>
-          <w:pPr>
-            <w:pStyle w:val="TOC2"/>
-            <w:tabs>
-              <w:tab w:val="right" w:leader="dot" w:pos="9016"/>
-            </w:tabs>
-            <w:rPr>
-              <w:rFonts w:eastAsiaTheme="minorEastAsia"/>
-              <w:noProof/>
-              <w:sz w:val="24"/>
-              <w:szCs w:val="24"/>
-              <w:lang w:eastAsia="en-IN"/>
-            </w:rPr>
-          </w:pPr>
-          <w:hyperlink w:anchor="_Toc219678636" w:history="1">
-            <w:r>
-              <w:rPr>
-                <w:rStyle w:val="Hyperlink"/>
-                <w:rFonts w:ascii="Times New Roman" w:hAnsi="Times New Roman" w:cs="Times New Roman"/>
-                <w:b/>
-                <w:bCs/>
-                <w:noProof/>
-              </w:rPr>
-              <w:t>5.2 Workforce Impact Analysis</w:t>
-            </w:r>
-            <w:r>
-              <w:rPr>
-                <w:noProof/>
-                <w:webHidden/>
-              </w:rPr>
-              <w:tab/>
-            </w:r>
-            <w:r>
-              <w:rPr>
-                <w:noProof/>
-                <w:webHidden/>
-              </w:rPr>
-              <w:fldChar w:fldCharType="begin"/>
-            </w:r>
-            <w:r>
-              <w:rPr>
-                <w:noProof/>
-                <w:webHidden/>
-              </w:rPr>
-              <w:instrText xml:space="preserve"> PAGEREF _Toc219678636 \h </w:instrText>
-            </w:r>
-            <w:r>
-              <w:rPr>
-                <w:noProof/>
-                <w:webHidden/>
-              </w:rPr>
-            </w:r>
-            <w:r>
-              <w:rPr>
-                <w:noProof/>
-                <w:webHidden/>
-              </w:rPr>
-              <w:fldChar w:fldCharType="separate"/>
-            </w:r>
-            <w:r>
-              <w:rPr>
-                <w:noProof/>
-                <w:webHidden/>
-              </w:rPr>
-              <w:t>11</w:t>
-            </w:r>
-            <w:r>
-              <w:rPr>
-                <w:noProof/>
-                <w:webHidden/>
-              </w:rPr>
-              <w:fldChar w:fldCharType="end"/>
-            </w:r>
-          </w:hyperlink>
-        </w:p>
-        <w:p>
-          <w:pPr>
             <w:pStyle w:val="TOC1"/>
             <w:tabs>
               <w:tab w:val="left" w:pos="480"/>
@@ -2007,7 +1935,7 @@
               <w:lang w:eastAsia="en-IN"/>
             </w:rPr>
           </w:pPr>
-          <w:hyperlink w:anchor="_Toc219678637" w:history="1">
+          <w:hyperlink w:anchor="_Toc219829821" w:history="1">
             <w:r>
               <w:rPr>
                 <w:rStyle w:val="Hyperlink"/>
@@ -2057,7 +1985,232 @@
                 <w:noProof/>
                 <w:webHidden/>
               </w:rPr>
-              <w:instrText xml:space="preserve"> PAGEREF _Toc219678637 \h </w:instrText>
+              <w:instrText xml:space="preserve"> PAGEREF _Toc219829821 \h </w:instrText>
+            </w:r>
+            <w:r>
+              <w:rPr>
+                <w:noProof/>
+                <w:webHidden/>
+              </w:rPr>
+            </w:r>
+            <w:r>
+              <w:rPr>
+                <w:noProof/>
+                <w:webHidden/>
+              </w:rPr>
+              <w:fldChar w:fldCharType="separate"/>
+            </w:r>
+            <w:r>
+              <w:rPr>
+                <w:noProof/>
+                <w:webHidden/>
+              </w:rPr>
+              <w:t>11</w:t>
+            </w:r>
+            <w:r>
+              <w:rPr>
+                <w:noProof/>
+                <w:webHidden/>
+              </w:rPr>
+              <w:fldChar w:fldCharType="end"/>
+            </w:r>
+          </w:hyperlink>
+        </w:p>
+        <w:p>
+          <w:pPr>
+            <w:pStyle w:val="TOC2"/>
+            <w:tabs>
+              <w:tab w:val="right" w:leader="dot" w:pos="9016"/>
+            </w:tabs>
+            <w:rPr>
+              <w:rFonts w:eastAsiaTheme="minorEastAsia"/>
+              <w:noProof/>
+              <w:sz w:val="24"/>
+              <w:szCs w:val="24"/>
+              <w:lang w:eastAsia="en-IN"/>
+            </w:rPr>
+          </w:pPr>
+          <w:hyperlink w:anchor="_Toc219829822" w:history="1">
+            <w:r>
+              <w:rPr>
+                <w:rStyle w:val="Hyperlink"/>
+                <w:rFonts w:ascii="Times New Roman" w:hAnsi="Times New Roman" w:cs="Times New Roman"/>
+                <w:b/>
+                <w:bCs/>
+                <w:noProof/>
+              </w:rPr>
+              <w:t>6.1 Demographic Update Patterns</w:t>
+            </w:r>
+            <w:r>
+              <w:rPr>
+                <w:noProof/>
+                <w:webHidden/>
+              </w:rPr>
+              <w:tab/>
+            </w:r>
+            <w:r>
+              <w:rPr>
+                <w:noProof/>
+                <w:webHidden/>
+              </w:rPr>
+              <w:fldChar w:fldCharType="begin"/>
+            </w:r>
+            <w:r>
+              <w:rPr>
+                <w:noProof/>
+                <w:webHidden/>
+              </w:rPr>
+              <w:instrText xml:space="preserve"> PAGEREF _Toc219829822 \h </w:instrText>
+            </w:r>
+            <w:r>
+              <w:rPr>
+                <w:noProof/>
+                <w:webHidden/>
+              </w:rPr>
+            </w:r>
+            <w:r>
+              <w:rPr>
+                <w:noProof/>
+                <w:webHidden/>
+              </w:rPr>
+              <w:fldChar w:fldCharType="separate"/>
+            </w:r>
+            <w:r>
+              <w:rPr>
+                <w:noProof/>
+                <w:webHidden/>
+              </w:rPr>
+              <w:t>11</w:t>
+            </w:r>
+            <w:r>
+              <w:rPr>
+                <w:noProof/>
+                <w:webHidden/>
+              </w:rPr>
+              <w:fldChar w:fldCharType="end"/>
+            </w:r>
+          </w:hyperlink>
+        </w:p>
+        <w:p>
+          <w:pPr>
+            <w:pStyle w:val="TOC2"/>
+            <w:tabs>
+              <w:tab w:val="right" w:leader="dot" w:pos="9016"/>
+            </w:tabs>
+            <w:rPr>
+              <w:rFonts w:eastAsiaTheme="minorEastAsia"/>
+              <w:noProof/>
+              <w:sz w:val="24"/>
+              <w:szCs w:val="24"/>
+              <w:lang w:eastAsia="en-IN"/>
+            </w:rPr>
+          </w:pPr>
+          <w:hyperlink w:anchor="_Toc219829823" w:history="1">
+            <w:r>
+              <w:rPr>
+                <w:rStyle w:val="Hyperlink"/>
+                <w:rFonts w:ascii="Times New Roman" w:hAnsi="Times New Roman" w:cs="Times New Roman"/>
+                <w:b/>
+                <w:bCs/>
+                <w:noProof/>
+              </w:rPr>
+              <w:t>6.2 Urban Migration Hotspots</w:t>
+            </w:r>
+            <w:r>
+              <w:rPr>
+                <w:noProof/>
+                <w:webHidden/>
+              </w:rPr>
+              <w:tab/>
+            </w:r>
+            <w:r>
+              <w:rPr>
+                <w:noProof/>
+                <w:webHidden/>
+              </w:rPr>
+              <w:fldChar w:fldCharType="begin"/>
+            </w:r>
+            <w:r>
+              <w:rPr>
+                <w:noProof/>
+                <w:webHidden/>
+              </w:rPr>
+              <w:instrText xml:space="preserve"> PAGEREF _Toc219829823 \h </w:instrText>
+            </w:r>
+            <w:r>
+              <w:rPr>
+                <w:noProof/>
+                <w:webHidden/>
+              </w:rPr>
+            </w:r>
+            <w:r>
+              <w:rPr>
+                <w:noProof/>
+                <w:webHidden/>
+              </w:rPr>
+              <w:fldChar w:fldCharType="separate"/>
+            </w:r>
+            <w:r>
+              <w:rPr>
+                <w:noProof/>
+                <w:webHidden/>
+              </w:rPr>
+              <w:t>12</w:t>
+            </w:r>
+            <w:r>
+              <w:rPr>
+                <w:noProof/>
+                <w:webHidden/>
+              </w:rPr>
+              <w:fldChar w:fldCharType="end"/>
+            </w:r>
+          </w:hyperlink>
+        </w:p>
+        <w:p>
+          <w:pPr>
+            <w:pStyle w:val="TOC1"/>
+            <w:tabs>
+              <w:tab w:val="right" w:leader="dot" w:pos="9016"/>
+            </w:tabs>
+            <w:rPr>
+              <w:rFonts w:eastAsiaTheme="minorEastAsia"/>
+              <w:noProof/>
+              <w:sz w:val="24"/>
+              <w:szCs w:val="24"/>
+              <w:lang w:eastAsia="en-IN"/>
+            </w:rPr>
+          </w:pPr>
+          <w:hyperlink w:anchor="_Toc219829824" w:history="1">
+            <w:r>
+              <w:rPr>
+                <w:rStyle w:val="Hyperlink"/>
+                <w:rFonts w:ascii="Times New Roman" w:hAnsi="Times New Roman" w:cs="Times New Roman"/>
+                <w:b/>
+                <w:bCs/>
+                <w:noProof/>
+              </w:rPr>
+              <w:t>7. ADDITIONAL FINDINGS</w:t>
+            </w:r>
+            <w:r>
+              <w:rPr>
+                <w:noProof/>
+                <w:webHidden/>
+              </w:rPr>
+              <w:tab/>
+            </w:r>
+            <w:r>
+              <w:rPr>
+                <w:noProof/>
+                <w:webHidden/>
+              </w:rPr>
+              <w:fldChar w:fldCharType="begin"/>
+            </w:r>
+            <w:r>
+              <w:rPr>
+                <w:noProof/>
+                <w:webHidden/>
+              </w:rPr>
+              <w:instrText xml:space="preserve"> PAGEREF _Toc219829824 \h </w:instrText>
             </w:r>
             <w:r>
               <w:rPr>
@@ -2102,7 +2255,7 @@
               <w:lang w:eastAsia="en-IN"/>
             </w:rPr>
           </w:pPr>
-          <w:hyperlink w:anchor="_Toc219678638" w:history="1">
+          <w:hyperlink w:anchor="_Toc219829825" w:history="1">
             <w:r>
               <w:rPr>
                 <w:rStyle w:val="Hyperlink"/>
@@ -2111,7 +2264,7 @@
                 <w:bCs/>
                 <w:noProof/>
               </w:rPr>
-              <w:t>6.1 Demographic Update Patterns</w:t>
+              <w:t>7.1 Data Standardization</w:t>
             </w:r>
             <w:r>
               <w:rPr>
@@ -2132,7 +2285,7 @@
                 <w:noProof/>
                 <w:webHidden/>
               </w:rPr>
-              <w:instrText xml:space="preserve"> PAGEREF _Toc219678638 \h </w:instrText>
+              <w:instrText xml:space="preserve"> PAGEREF _Toc219829825 \h </w:instrText>
             </w:r>
             <w:r>
               <w:rPr>
@@ -2177,7 +2330,7 @@
               <w:lang w:eastAsia="en-IN"/>
             </w:rPr>
           </w:pPr>
-          <w:hyperlink w:anchor="_Toc219678639" w:history="1">
+          <w:hyperlink w:anchor="_Toc219829826" w:history="1">
             <w:r>
               <w:rPr>
                 <w:rStyle w:val="Hyperlink"/>
@@ -2186,7 +2339,7 @@
                 <w:bCs/>
                 <w:noProof/>
               </w:rPr>
-              <w:t>6.2 Urban Migration Hotspots</w:t>
+              <w:t>7.2 September 2025 System Change</w:t>
             </w:r>
             <w:r>
               <w:rPr>
@@ -2207,7 +2360,157 @@
                 <w:noProof/>
                 <w:webHidden/>
               </w:rPr>
-              <w:instrText xml:space="preserve"> PAGEREF _Toc219678639 \h </w:instrText>
+              <w:instrText xml:space="preserve"> PAGEREF _Toc219829826 \h </w:instrText>
+            </w:r>
+            <w:r>
+              <w:rPr>
+                <w:noProof/>
+                <w:webHidden/>
+              </w:rPr>
+            </w:r>
+            <w:r>
+              <w:rPr>
+                <w:noProof/>
+                <w:webHidden/>
+              </w:rPr>
+              <w:fldChar w:fldCharType="separate"/>
+            </w:r>
+            <w:r>
+              <w:rPr>
+                <w:noProof/>
+                <w:webHidden/>
+              </w:rPr>
+              <w:t>13</w:t>
+            </w:r>
+            <w:r>
+              <w:rPr>
+                <w:noProof/>
+                <w:webHidden/>
+              </w:rPr>
+              <w:fldChar w:fldCharType="end"/>
+            </w:r>
+          </w:hyperlink>
+        </w:p>
+        <w:p>
+          <w:pPr>
+            <w:pStyle w:val="TOC2"/>
+            <w:tabs>
+              <w:tab w:val="right" w:leader="dot" w:pos="9016"/>
+            </w:tabs>
+            <w:rPr>
+              <w:rFonts w:eastAsiaTheme="minorEastAsia"/>
+              <w:noProof/>
+              <w:sz w:val="24"/>
+              <w:szCs w:val="24"/>
+              <w:lang w:eastAsia="en-IN"/>
+            </w:rPr>
+          </w:pPr>
+          <w:hyperlink w:anchor="_Toc219829827" w:history="1">
+            <w:r>
+              <w:rPr>
+                <w:rStyle w:val="Hyperlink"/>
+                <w:rFonts w:ascii="Times New Roman" w:hAnsi="Times New Roman" w:cs="Times New Roman"/>
+                <w:b/>
+                <w:bCs/>
+                <w:noProof/>
+              </w:rPr>
+              <w:t>7.3 Northeast Enrollment Patterns</w:t>
+            </w:r>
+            <w:r>
+              <w:rPr>
+                <w:noProof/>
+                <w:webHidden/>
+              </w:rPr>
+              <w:tab/>
+            </w:r>
+            <w:r>
+              <w:rPr>
+                <w:noProof/>
+                <w:webHidden/>
+              </w:rPr>
+              <w:fldChar w:fldCharType="begin"/>
+            </w:r>
+            <w:r>
+              <w:rPr>
+                <w:noProof/>
+                <w:webHidden/>
+              </w:rPr>
+              <w:instrText xml:space="preserve"> PAGEREF _Toc219829827 \h </w:instrText>
+            </w:r>
+            <w:r>
+              <w:rPr>
+                <w:noProof/>
+                <w:webHidden/>
+              </w:rPr>
+            </w:r>
+            <w:r>
+              <w:rPr>
+                <w:noProof/>
+                <w:webHidden/>
+              </w:rPr>
+              <w:fldChar w:fldCharType="separate"/>
+            </w:r>
+            <w:r>
+              <w:rPr>
+                <w:noProof/>
+                <w:webHidden/>
+              </w:rPr>
+              <w:t>13</w:t>
+            </w:r>
+            <w:r>
+              <w:rPr>
+                <w:noProof/>
+                <w:webHidden/>
+              </w:rPr>
+              <w:fldChar w:fldCharType="end"/>
+            </w:r>
+          </w:hyperlink>
+        </w:p>
+        <w:p>
+          <w:pPr>
+            <w:pStyle w:val="TOC2"/>
+            <w:tabs>
+              <w:tab w:val="right" w:leader="dot" w:pos="9016"/>
+            </w:tabs>
+            <w:rPr>
+              <w:rFonts w:eastAsiaTheme="minorEastAsia"/>
+              <w:noProof/>
+              <w:sz w:val="24"/>
+              <w:szCs w:val="24"/>
+              <w:lang w:eastAsia="en-IN"/>
+            </w:rPr>
+          </w:pPr>
+          <w:hyperlink w:anchor="_Toc219829828" w:history="1">
+            <w:r>
+              <w:rPr>
+                <w:rStyle w:val="Hyperlink"/>
+                <w:rFonts w:ascii="Times New Roman" w:hAnsi="Times New Roman" w:cs="Times New Roman"/>
+                <w:b/>
+                <w:bCs/>
+                <w:noProof/>
+              </w:rPr>
+              <w:t>7.4 March 2025 Data Anomaly</w:t>
+            </w:r>
+            <w:r>
+              <w:rPr>
+                <w:noProof/>
+                <w:webHidden/>
+              </w:rPr>
+              <w:tab/>
+            </w:r>
+            <w:r>
+              <w:rPr>
+                <w:noProof/>
+                <w:webHidden/>
+              </w:rPr>
+              <w:fldChar w:fldCharType="begin"/>
+            </w:r>
+            <w:r>
+              <w:rPr>
+                <w:noProof/>
+                <w:webHidden/>
+              </w:rPr>
+              <w:instrText xml:space="preserve"> PAGEREF _Toc219829828 \h </w:instrText>
             </w:r>
             <w:r>
               <w:rPr>
@@ -2252,382 +2555,7 @@
               <w:lang w:eastAsia="en-IN"/>
             </w:rPr>
           </w:pPr>
-          <w:hyperlink w:anchor="_Toc219678640" w:history="1">
-            <w:r>
-              <w:rPr>
-                <w:rStyle w:val="Hyperlink"/>
-                <w:rFonts w:ascii="Times New Roman" w:hAnsi="Times New Roman" w:cs="Times New Roman"/>
-                <w:b/>
-                <w:bCs/>
-                <w:noProof/>
-              </w:rPr>
-              <w:t>7. ADDITIONAL FINDINGS</w:t>
-            </w:r>
-            <w:r>
-              <w:rPr>
-                <w:noProof/>
-                <w:webHidden/>
-              </w:rPr>
-              <w:tab/>
-            </w:r>
-            <w:r>
-              <w:rPr>
-                <w:noProof/>
-                <w:webHidden/>
-              </w:rPr>
-              <w:fldChar w:fldCharType="begin"/>
-            </w:r>
-            <w:r>
-              <w:rPr>
-                <w:noProof/>
-                <w:webHidden/>
-              </w:rPr>
-              <w:instrText xml:space="preserve"> PAGEREF _Toc219678640 \h </w:instrText>
-            </w:r>
-            <w:r>
-              <w:rPr>
-                <w:noProof/>
-                <w:webHidden/>
-              </w:rPr>
-            </w:r>
-            <w:r>
-              <w:rPr>
-                <w:noProof/>
-                <w:webHidden/>
-              </w:rPr>
-              <w:fldChar w:fldCharType="separate"/>
-            </w:r>
-            <w:r>
-              <w:rPr>
-                <w:noProof/>
-                <w:webHidden/>
-              </w:rPr>
-              <w:t>16</w:t>
-            </w:r>
-            <w:r>
-              <w:rPr>
-                <w:noProof/>
-                <w:webHidden/>
-              </w:rPr>
-              <w:fldChar w:fldCharType="end"/>
-            </w:r>
-          </w:hyperlink>
-        </w:p>
-        <w:p>
-          <w:pPr>
-            <w:pStyle w:val="TOC2"/>
-            <w:tabs>
-              <w:tab w:val="right" w:leader="dot" w:pos="9016"/>
-            </w:tabs>
-            <w:rPr>
-              <w:rFonts w:eastAsiaTheme="minorEastAsia"/>
-              <w:noProof/>
-              <w:sz w:val="24"/>
-              <w:szCs w:val="24"/>
-              <w:lang w:eastAsia="en-IN"/>
-            </w:rPr>
-          </w:pPr>
-          <w:hyperlink w:anchor="_Toc219678641" w:history="1">
-            <w:r>
-              <w:rPr>
-                <w:rStyle w:val="Hyperlink"/>
-                <w:rFonts w:ascii="Times New Roman" w:hAnsi="Times New Roman" w:cs="Times New Roman"/>
-                <w:b/>
-                <w:bCs/>
-                <w:noProof/>
-              </w:rPr>
-              <w:t>7.1 Data Quality Issues</w:t>
-            </w:r>
-            <w:r>
-              <w:rPr>
-                <w:noProof/>
-                <w:webHidden/>
-              </w:rPr>
-              <w:tab/>
-            </w:r>
-            <w:r>
-              <w:rPr>
-                <w:noProof/>
-                <w:webHidden/>
-              </w:rPr>
-              <w:fldChar w:fldCharType="begin"/>
-            </w:r>
-            <w:r>
-              <w:rPr>
-                <w:noProof/>
-                <w:webHidden/>
-              </w:rPr>
-              <w:instrText xml:space="preserve"> PAGEREF _Toc219678641 \h </w:instrText>
-            </w:r>
-            <w:r>
-              <w:rPr>
-                <w:noProof/>
-                <w:webHidden/>
-              </w:rPr>
-            </w:r>
-            <w:r>
-              <w:rPr>
-                <w:noProof/>
-                <w:webHidden/>
-              </w:rPr>
-              <w:fldChar w:fldCharType="separate"/>
-            </w:r>
-            <w:r>
-              <w:rPr>
-                <w:noProof/>
-                <w:webHidden/>
-              </w:rPr>
-              <w:t>16</w:t>
-            </w:r>
-            <w:r>
-              <w:rPr>
-                <w:noProof/>
-                <w:webHidden/>
-              </w:rPr>
-              <w:fldChar w:fldCharType="end"/>
-            </w:r>
-          </w:hyperlink>
-        </w:p>
-        <w:p>
-          <w:pPr>
-            <w:pStyle w:val="TOC2"/>
-            <w:tabs>
-              <w:tab w:val="right" w:leader="dot" w:pos="9016"/>
-            </w:tabs>
-            <w:rPr>
-              <w:rFonts w:eastAsiaTheme="minorEastAsia"/>
-              <w:noProof/>
-              <w:sz w:val="24"/>
-              <w:szCs w:val="24"/>
-              <w:lang w:eastAsia="en-IN"/>
-            </w:rPr>
-          </w:pPr>
-          <w:hyperlink w:anchor="_Toc219678642" w:history="1">
-            <w:r>
-              <w:rPr>
-                <w:rStyle w:val="Hyperlink"/>
-                <w:rFonts w:ascii="Times New Roman" w:hAnsi="Times New Roman" w:cs="Times New Roman"/>
-                <w:b/>
-                <w:bCs/>
-                <w:noProof/>
-              </w:rPr>
-              <w:t>7.2 System Evolution - September 2025 Transition</w:t>
-            </w:r>
-            <w:r>
-              <w:rPr>
-                <w:noProof/>
-                <w:webHidden/>
-              </w:rPr>
-              <w:tab/>
-            </w:r>
-            <w:r>
-              <w:rPr>
-                <w:noProof/>
-                <w:webHidden/>
-              </w:rPr>
-              <w:fldChar w:fldCharType="begin"/>
-            </w:r>
-            <w:r>
-              <w:rPr>
-                <w:noProof/>
-                <w:webHidden/>
-              </w:rPr>
-              <w:instrText xml:space="preserve"> PAGEREF _Toc219678642 \h </w:instrText>
-            </w:r>
-            <w:r>
-              <w:rPr>
-                <w:noProof/>
-                <w:webHidden/>
-              </w:rPr>
-            </w:r>
-            <w:r>
-              <w:rPr>
-                <w:noProof/>
-                <w:webHidden/>
-              </w:rPr>
-              <w:fldChar w:fldCharType="separate"/>
-            </w:r>
-            <w:r>
-              <w:rPr>
-                <w:noProof/>
-                <w:webHidden/>
-              </w:rPr>
-              <w:t>17</w:t>
-            </w:r>
-            <w:r>
-              <w:rPr>
-                <w:noProof/>
-                <w:webHidden/>
-              </w:rPr>
-              <w:fldChar w:fldCharType="end"/>
-            </w:r>
-          </w:hyperlink>
-        </w:p>
-        <w:p>
-          <w:pPr>
-            <w:pStyle w:val="TOC2"/>
-            <w:tabs>
-              <w:tab w:val="right" w:leader="dot" w:pos="9016"/>
-            </w:tabs>
-            <w:rPr>
-              <w:rFonts w:eastAsiaTheme="minorEastAsia"/>
-              <w:noProof/>
-              <w:sz w:val="24"/>
-              <w:szCs w:val="24"/>
-              <w:lang w:eastAsia="en-IN"/>
-            </w:rPr>
-          </w:pPr>
-          <w:hyperlink w:anchor="_Toc219678643" w:history="1">
-            <w:r>
-              <w:rPr>
-                <w:rStyle w:val="Hyperlink"/>
-                <w:rFonts w:ascii="Times New Roman" w:hAnsi="Times New Roman" w:cs="Times New Roman"/>
-                <w:b/>
-                <w:bCs/>
-                <w:noProof/>
-              </w:rPr>
-              <w:t>7.3 Northeast India Enrollment Patterns</w:t>
-            </w:r>
-            <w:r>
-              <w:rPr>
-                <w:noProof/>
-                <w:webHidden/>
-              </w:rPr>
-              <w:tab/>
-            </w:r>
-            <w:r>
-              <w:rPr>
-                <w:noProof/>
-                <w:webHidden/>
-              </w:rPr>
-              <w:fldChar w:fldCharType="begin"/>
-            </w:r>
-            <w:r>
-              <w:rPr>
-                <w:noProof/>
-                <w:webHidden/>
-              </w:rPr>
-              <w:instrText xml:space="preserve"> PAGEREF _Toc219678643 \h </w:instrText>
-            </w:r>
-            <w:r>
-              <w:rPr>
-                <w:noProof/>
-                <w:webHidden/>
-              </w:rPr>
-            </w:r>
-            <w:r>
-              <w:rPr>
-                <w:noProof/>
-                <w:webHidden/>
-              </w:rPr>
-              <w:fldChar w:fldCharType="separate"/>
-            </w:r>
-            <w:r>
-              <w:rPr>
-                <w:noProof/>
-                <w:webHidden/>
-              </w:rPr>
-              <w:t>17</w:t>
-            </w:r>
-            <w:r>
-              <w:rPr>
-                <w:noProof/>
-                <w:webHidden/>
-              </w:rPr>
-              <w:fldChar w:fldCharType="end"/>
-            </w:r>
-          </w:hyperlink>
-        </w:p>
-        <w:p>
-          <w:pPr>
-            <w:pStyle w:val="TOC2"/>
-            <w:tabs>
-              <w:tab w:val="right" w:leader="dot" w:pos="9016"/>
-            </w:tabs>
-            <w:rPr>
-              <w:rFonts w:eastAsiaTheme="minorEastAsia"/>
-              <w:noProof/>
-              <w:sz w:val="24"/>
-              <w:szCs w:val="24"/>
-              <w:lang w:eastAsia="en-IN"/>
-            </w:rPr>
-          </w:pPr>
-          <w:hyperlink w:anchor="_Toc219678644" w:history="1">
-            <w:r>
-              <w:rPr>
-                <w:rStyle w:val="Hyperlink"/>
-                <w:rFonts w:ascii="Times New Roman" w:hAnsi="Times New Roman" w:cs="Times New Roman"/>
-                <w:b/>
-                <w:bCs/>
-                <w:noProof/>
-              </w:rPr>
-              <w:t>7.4 March 2025 Backlog Event</w:t>
-            </w:r>
-            <w:r>
-              <w:rPr>
-                <w:noProof/>
-                <w:webHidden/>
-              </w:rPr>
-              <w:tab/>
-            </w:r>
-            <w:r>
-              <w:rPr>
-                <w:noProof/>
-                <w:webHidden/>
-              </w:rPr>
-              <w:fldChar w:fldCharType="begin"/>
-            </w:r>
-            <w:r>
-              <w:rPr>
-                <w:noProof/>
-                <w:webHidden/>
-              </w:rPr>
-              <w:instrText xml:space="preserve"> PAGEREF _Toc219678644 \h </w:instrText>
-            </w:r>
-            <w:r>
-              <w:rPr>
-                <w:noProof/>
-                <w:webHidden/>
-              </w:rPr>
-            </w:r>
-            <w:r>
-              <w:rPr>
-                <w:noProof/>
-                <w:webHidden/>
-              </w:rPr>
-              <w:fldChar w:fldCharType="separate"/>
-            </w:r>
-            <w:r>
-              <w:rPr>
-                <w:noProof/>
-                <w:webHidden/>
-              </w:rPr>
-              <w:t>18</w:t>
-            </w:r>
-            <w:r>
-              <w:rPr>
-                <w:noProof/>
-                <w:webHidden/>
-              </w:rPr>
-              <w:fldChar w:fldCharType="end"/>
-            </w:r>
-          </w:hyperlink>
-        </w:p>
-        <w:p>
-          <w:pPr>
-            <w:pStyle w:val="TOC1"/>
-            <w:tabs>
-              <w:tab w:val="right" w:leader="dot" w:pos="9016"/>
-            </w:tabs>
-            <w:rPr>
-              <w:rFonts w:eastAsiaTheme="minorEastAsia"/>
-              <w:noProof/>
-              <w:sz w:val="24"/>
-              <w:szCs w:val="24"/>
-              <w:lang w:eastAsia="en-IN"/>
-            </w:rPr>
-          </w:pPr>
-          <w:hyperlink w:anchor="_Toc219678645" w:history="1">
+          <w:hyperlink w:anchor="_Toc219829829" w:history="1">
             <w:r>
               <w:rPr>
                 <w:rStyle w:val="Hyperlink"/>
@@ -2657,7 +2585,232 @@
                 <w:noProof/>
                 <w:webHidden/>
               </w:rPr>
-              <w:instrText xml:space="preserve"> PAGEREF _Toc219678645 \h </w:instrText>
+              <w:instrText xml:space="preserve"> PAGEREF _Toc219829829 \h </w:instrText>
+            </w:r>
+            <w:r>
+              <w:rPr>
+                <w:noProof/>
+                <w:webHidden/>
+              </w:rPr>
+            </w:r>
+            <w:r>
+              <w:rPr>
+                <w:noProof/>
+                <w:webHidden/>
+              </w:rPr>
+              <w:fldChar w:fldCharType="separate"/>
+            </w:r>
+            <w:r>
+              <w:rPr>
+                <w:noProof/>
+                <w:webHidden/>
+              </w:rPr>
+              <w:t>14</w:t>
+            </w:r>
+            <w:r>
+              <w:rPr>
+                <w:noProof/>
+                <w:webHidden/>
+              </w:rPr>
+              <w:fldChar w:fldCharType="end"/>
+            </w:r>
+          </w:hyperlink>
+        </w:p>
+        <w:p>
+          <w:pPr>
+            <w:pStyle w:val="TOC2"/>
+            <w:tabs>
+              <w:tab w:val="right" w:leader="dot" w:pos="9016"/>
+            </w:tabs>
+            <w:rPr>
+              <w:rFonts w:eastAsiaTheme="minorEastAsia"/>
+              <w:noProof/>
+              <w:sz w:val="24"/>
+              <w:szCs w:val="24"/>
+              <w:lang w:eastAsia="en-IN"/>
+            </w:rPr>
+          </w:pPr>
+          <w:hyperlink w:anchor="_Toc219829830" w:history="1">
+            <w:r>
+              <w:rPr>
+                <w:rStyle w:val="Hyperlink"/>
+                <w:rFonts w:ascii="Times New Roman" w:hAnsi="Times New Roman" w:cs="Times New Roman"/>
+                <w:b/>
+                <w:bCs/>
+                <w:noProof/>
+              </w:rPr>
+              <w:t>8.1 Traditional Solutions - Immediate Interventions</w:t>
+            </w:r>
+            <w:r>
+              <w:rPr>
+                <w:noProof/>
+                <w:webHidden/>
+              </w:rPr>
+              <w:tab/>
+            </w:r>
+            <w:r>
+              <w:rPr>
+                <w:noProof/>
+                <w:webHidden/>
+              </w:rPr>
+              <w:fldChar w:fldCharType="begin"/>
+            </w:r>
+            <w:r>
+              <w:rPr>
+                <w:noProof/>
+                <w:webHidden/>
+              </w:rPr>
+              <w:instrText xml:space="preserve"> PAGEREF _Toc219829830 \h </w:instrText>
+            </w:r>
+            <w:r>
+              <w:rPr>
+                <w:noProof/>
+                <w:webHidden/>
+              </w:rPr>
+            </w:r>
+            <w:r>
+              <w:rPr>
+                <w:noProof/>
+                <w:webHidden/>
+              </w:rPr>
+              <w:fldChar w:fldCharType="separate"/>
+            </w:r>
+            <w:r>
+              <w:rPr>
+                <w:noProof/>
+                <w:webHidden/>
+              </w:rPr>
+              <w:t>15</w:t>
+            </w:r>
+            <w:r>
+              <w:rPr>
+                <w:noProof/>
+                <w:webHidden/>
+              </w:rPr>
+              <w:fldChar w:fldCharType="end"/>
+            </w:r>
+          </w:hyperlink>
+        </w:p>
+        <w:p>
+          <w:pPr>
+            <w:pStyle w:val="TOC2"/>
+            <w:tabs>
+              <w:tab w:val="right" w:leader="dot" w:pos="9016"/>
+            </w:tabs>
+            <w:rPr>
+              <w:rFonts w:eastAsiaTheme="minorEastAsia"/>
+              <w:noProof/>
+              <w:sz w:val="24"/>
+              <w:szCs w:val="24"/>
+              <w:lang w:eastAsia="en-IN"/>
+            </w:rPr>
+          </w:pPr>
+          <w:hyperlink w:anchor="_Toc219829831" w:history="1">
+            <w:r>
+              <w:rPr>
+                <w:rStyle w:val="Hyperlink"/>
+                <w:rFonts w:ascii="Times New Roman" w:hAnsi="Times New Roman" w:cs="Times New Roman"/>
+                <w:b/>
+                <w:bCs/>
+                <w:noProof/>
+              </w:rPr>
+              <w:t>8.2 AI-Powered Monitoring Platform (Innovation)</w:t>
+            </w:r>
+            <w:r>
+              <w:rPr>
+                <w:noProof/>
+                <w:webHidden/>
+              </w:rPr>
+              <w:tab/>
+            </w:r>
+            <w:r>
+              <w:rPr>
+                <w:noProof/>
+                <w:webHidden/>
+              </w:rPr>
+              <w:fldChar w:fldCharType="begin"/>
+            </w:r>
+            <w:r>
+              <w:rPr>
+                <w:noProof/>
+                <w:webHidden/>
+              </w:rPr>
+              <w:instrText xml:space="preserve"> PAGEREF _Toc219829831 \h </w:instrText>
+            </w:r>
+            <w:r>
+              <w:rPr>
+                <w:noProof/>
+                <w:webHidden/>
+              </w:rPr>
+            </w:r>
+            <w:r>
+              <w:rPr>
+                <w:noProof/>
+                <w:webHidden/>
+              </w:rPr>
+              <w:fldChar w:fldCharType="separate"/>
+            </w:r>
+            <w:r>
+              <w:rPr>
+                <w:noProof/>
+                <w:webHidden/>
+              </w:rPr>
+              <w:t>15</w:t>
+            </w:r>
+            <w:r>
+              <w:rPr>
+                <w:noProof/>
+                <w:webHidden/>
+              </w:rPr>
+              <w:fldChar w:fldCharType="end"/>
+            </w:r>
+          </w:hyperlink>
+        </w:p>
+        <w:p>
+          <w:pPr>
+            <w:pStyle w:val="TOC1"/>
+            <w:tabs>
+              <w:tab w:val="right" w:leader="dot" w:pos="9016"/>
+            </w:tabs>
+            <w:rPr>
+              <w:rFonts w:eastAsiaTheme="minorEastAsia"/>
+              <w:noProof/>
+              <w:sz w:val="24"/>
+              <w:szCs w:val="24"/>
+              <w:lang w:eastAsia="en-IN"/>
+            </w:rPr>
+          </w:pPr>
+          <w:hyperlink w:anchor="_Toc219829832" w:history="1">
+            <w:r>
+              <w:rPr>
+                <w:rStyle w:val="Hyperlink"/>
+                <w:rFonts w:ascii="Times New Roman" w:hAnsi="Times New Roman" w:cs="Times New Roman"/>
+                <w:b/>
+                <w:bCs/>
+                <w:noProof/>
+              </w:rPr>
+              <w:t>9. IMPACT &amp; RECOMMENDATIONS</w:t>
+            </w:r>
+            <w:r>
+              <w:rPr>
+                <w:noProof/>
+                <w:webHidden/>
+              </w:rPr>
+              <w:tab/>
+            </w:r>
+            <w:r>
+              <w:rPr>
+                <w:noProof/>
+                <w:webHidden/>
+              </w:rPr>
+              <w:fldChar w:fldCharType="begin"/>
+            </w:r>
+            <w:r>
+              <w:rPr>
+                <w:noProof/>
+                <w:webHidden/>
+              </w:rPr>
+              <w:instrText xml:space="preserve"> PAGEREF _Toc219829832 \h </w:instrText>
             </w:r>
             <w:r>
               <w:rPr>
@@ -2702,7 +2855,7 @@
               <w:lang w:eastAsia="en-IN"/>
             </w:rPr>
           </w:pPr>
-          <w:hyperlink w:anchor="_Toc219678646" w:history="1">
+          <w:hyperlink w:anchor="_Toc219829833" w:history="1">
             <w:r>
               <w:rPr>
                 <w:rStyle w:val="Hyperlink"/>
@@ -2711,7 +2864,7 @@
                 <w:bCs/>
                 <w:noProof/>
               </w:rPr>
-              <w:t>8.1 Traditional Solutions - Immediate Interventions</w:t>
+              <w:t>9.1 Scale of Impact</w:t>
             </w:r>
             <w:r>
               <w:rPr>
@@ -2732,7 +2885,157 @@
                 <w:noProof/>
                 <w:webHidden/>
               </w:rPr>
-              <w:instrText xml:space="preserve"> PAGEREF _Toc219678646 \h </w:instrText>
+              <w:instrText xml:space="preserve"> PAGEREF _Toc219829833 \h </w:instrText>
+            </w:r>
+            <w:r>
+              <w:rPr>
+                <w:noProof/>
+                <w:webHidden/>
+              </w:rPr>
+            </w:r>
+            <w:r>
+              <w:rPr>
+                <w:noProof/>
+                <w:webHidden/>
+              </w:rPr>
+              <w:fldChar w:fldCharType="separate"/>
+            </w:r>
+            <w:r>
+              <w:rPr>
+                <w:noProof/>
+                <w:webHidden/>
+              </w:rPr>
+              <w:t>18</w:t>
+            </w:r>
+            <w:r>
+              <w:rPr>
+                <w:noProof/>
+                <w:webHidden/>
+              </w:rPr>
+              <w:fldChar w:fldCharType="end"/>
+            </w:r>
+          </w:hyperlink>
+        </w:p>
+        <w:p>
+          <w:pPr>
+            <w:pStyle w:val="TOC2"/>
+            <w:tabs>
+              <w:tab w:val="right" w:leader="dot" w:pos="9016"/>
+            </w:tabs>
+            <w:rPr>
+              <w:rFonts w:eastAsiaTheme="minorEastAsia"/>
+              <w:noProof/>
+              <w:sz w:val="24"/>
+              <w:szCs w:val="24"/>
+              <w:lang w:eastAsia="en-IN"/>
+            </w:rPr>
+          </w:pPr>
+          <w:hyperlink w:anchor="_Toc219829834" w:history="1">
+            <w:r>
+              <w:rPr>
+                <w:rStyle w:val="Hyperlink"/>
+                <w:rFonts w:ascii="Times New Roman" w:hAnsi="Times New Roman" w:cs="Times New Roman"/>
+                <w:b/>
+                <w:bCs/>
+                <w:noProof/>
+              </w:rPr>
+              <w:t>9.2 Priority Actions</w:t>
+            </w:r>
+            <w:r>
+              <w:rPr>
+                <w:noProof/>
+                <w:webHidden/>
+              </w:rPr>
+              <w:tab/>
+            </w:r>
+            <w:r>
+              <w:rPr>
+                <w:noProof/>
+                <w:webHidden/>
+              </w:rPr>
+              <w:fldChar w:fldCharType="begin"/>
+            </w:r>
+            <w:r>
+              <w:rPr>
+                <w:noProof/>
+                <w:webHidden/>
+              </w:rPr>
+              <w:instrText xml:space="preserve"> PAGEREF _Toc219829834 \h </w:instrText>
+            </w:r>
+            <w:r>
+              <w:rPr>
+                <w:noProof/>
+                <w:webHidden/>
+              </w:rPr>
+            </w:r>
+            <w:r>
+              <w:rPr>
+                <w:noProof/>
+                <w:webHidden/>
+              </w:rPr>
+              <w:fldChar w:fldCharType="separate"/>
+            </w:r>
+            <w:r>
+              <w:rPr>
+                <w:noProof/>
+                <w:webHidden/>
+              </w:rPr>
+              <w:t>18</w:t>
+            </w:r>
+            <w:r>
+              <w:rPr>
+                <w:noProof/>
+                <w:webHidden/>
+              </w:rPr>
+              <w:fldChar w:fldCharType="end"/>
+            </w:r>
+          </w:hyperlink>
+        </w:p>
+        <w:p>
+          <w:pPr>
+            <w:pStyle w:val="TOC2"/>
+            <w:tabs>
+              <w:tab w:val="right" w:leader="dot" w:pos="9016"/>
+            </w:tabs>
+            <w:rPr>
+              <w:rFonts w:eastAsiaTheme="minorEastAsia"/>
+              <w:noProof/>
+              <w:sz w:val="24"/>
+              <w:szCs w:val="24"/>
+              <w:lang w:eastAsia="en-IN"/>
+            </w:rPr>
+          </w:pPr>
+          <w:hyperlink w:anchor="_Toc219829835" w:history="1">
+            <w:r>
+              <w:rPr>
+                <w:rStyle w:val="Hyperlink"/>
+                <w:rFonts w:ascii="Times New Roman" w:hAnsi="Times New Roman" w:cs="Times New Roman"/>
+                <w:b/>
+                <w:bCs/>
+                <w:noProof/>
+              </w:rPr>
+              <w:t>9.3 Success Metrics</w:t>
+            </w:r>
+            <w:r>
+              <w:rPr>
+                <w:noProof/>
+                <w:webHidden/>
+              </w:rPr>
+              <w:tab/>
+            </w:r>
+            <w:r>
+              <w:rPr>
+                <w:noProof/>
+                <w:webHidden/>
+              </w:rPr>
+              <w:fldChar w:fldCharType="begin"/>
+            </w:r>
+            <w:r>
+              <w:rPr>
+                <w:noProof/>
+                <w:webHidden/>
+              </w:rPr>
+              <w:instrText xml:space="preserve"> PAGEREF _Toc219829835 \h </w:instrText>
             </w:r>
             <w:r>
               <w:rPr>
@@ -2777,382 +3080,7 @@
               <w:lang w:eastAsia="en-IN"/>
             </w:rPr>
           </w:pPr>
-          <w:hyperlink w:anchor="_Toc219678647" w:history="1">
-            <w:r>
-              <w:rPr>
-                <w:rStyle w:val="Hyperlink"/>
-                <w:rFonts w:ascii="Times New Roman" w:hAnsi="Times New Roman" w:cs="Times New Roman"/>
-                <w:b/>
-                <w:bCs/>
-                <w:noProof/>
-              </w:rPr>
-              <w:t>8.2 AI-Powered Monitoring Platform (Innovation)</w:t>
-            </w:r>
-            <w:r>
-              <w:rPr>
-                <w:noProof/>
-                <w:webHidden/>
-              </w:rPr>
-              <w:tab/>
-            </w:r>
-            <w:r>
-              <w:rPr>
-                <w:noProof/>
-                <w:webHidden/>
-              </w:rPr>
-              <w:fldChar w:fldCharType="begin"/>
-            </w:r>
-            <w:r>
-              <w:rPr>
-                <w:noProof/>
-                <w:webHidden/>
-              </w:rPr>
-              <w:instrText xml:space="preserve"> PAGEREF _Toc219678647 \h </w:instrText>
-            </w:r>
-            <w:r>
-              <w:rPr>
-                <w:noProof/>
-                <w:webHidden/>
-              </w:rPr>
-            </w:r>
-            <w:r>
-              <w:rPr>
-                <w:noProof/>
-                <w:webHidden/>
-              </w:rPr>
-              <w:fldChar w:fldCharType="separate"/>
-            </w:r>
-            <w:r>
-              <w:rPr>
-                <w:noProof/>
-                <w:webHidden/>
-              </w:rPr>
-              <w:t>24</w:t>
-            </w:r>
-            <w:r>
-              <w:rPr>
-                <w:noProof/>
-                <w:webHidden/>
-              </w:rPr>
-              <w:fldChar w:fldCharType="end"/>
-            </w:r>
-          </w:hyperlink>
-        </w:p>
-        <w:p>
-          <w:pPr>
-            <w:pStyle w:val="TOC1"/>
-            <w:tabs>
-              <w:tab w:val="right" w:leader="dot" w:pos="9016"/>
-            </w:tabs>
-            <w:rPr>
-              <w:rFonts w:eastAsiaTheme="minorEastAsia"/>
-              <w:noProof/>
-              <w:sz w:val="24"/>
-              <w:szCs w:val="24"/>
-              <w:lang w:eastAsia="en-IN"/>
-            </w:rPr>
-          </w:pPr>
-          <w:hyperlink w:anchor="_Toc219678648" w:history="1">
-            <w:r>
-              <w:rPr>
-                <w:rStyle w:val="Hyperlink"/>
-                <w:rFonts w:ascii="Times New Roman" w:hAnsi="Times New Roman" w:cs="Times New Roman"/>
-                <w:b/>
-                <w:bCs/>
-                <w:noProof/>
-              </w:rPr>
-              <w:t>9. IMPACT &amp; RECOMMENDATIONS</w:t>
-            </w:r>
-            <w:r>
-              <w:rPr>
-                <w:noProof/>
-                <w:webHidden/>
-              </w:rPr>
-              <w:tab/>
-            </w:r>
-            <w:r>
-              <w:rPr>
-                <w:noProof/>
-                <w:webHidden/>
-              </w:rPr>
-              <w:fldChar w:fldCharType="begin"/>
-            </w:r>
-            <w:r>
-              <w:rPr>
-                <w:noProof/>
-                <w:webHidden/>
-              </w:rPr>
-              <w:instrText xml:space="preserve"> PAGEREF _Toc219678648 \h </w:instrText>
-            </w:r>
-            <w:r>
-              <w:rPr>
-                <w:noProof/>
-                <w:webHidden/>
-              </w:rPr>
-            </w:r>
-            <w:r>
-              <w:rPr>
-                <w:noProof/>
-                <w:webHidden/>
-              </w:rPr>
-              <w:fldChar w:fldCharType="separate"/>
-            </w:r>
-            <w:r>
-              <w:rPr>
-                <w:noProof/>
-                <w:webHidden/>
-              </w:rPr>
-              <w:t>27</w:t>
-            </w:r>
-            <w:r>
-              <w:rPr>
-                <w:noProof/>
-                <w:webHidden/>
-              </w:rPr>
-              <w:fldChar w:fldCharType="end"/>
-            </w:r>
-          </w:hyperlink>
-        </w:p>
-        <w:p>
-          <w:pPr>
-            <w:pStyle w:val="TOC2"/>
-            <w:tabs>
-              <w:tab w:val="right" w:leader="dot" w:pos="9016"/>
-            </w:tabs>
-            <w:rPr>
-              <w:rFonts w:eastAsiaTheme="minorEastAsia"/>
-              <w:noProof/>
-              <w:sz w:val="24"/>
-              <w:szCs w:val="24"/>
-              <w:lang w:eastAsia="en-IN"/>
-            </w:rPr>
-          </w:pPr>
-          <w:hyperlink w:anchor="_Toc219678649" w:history="1">
-            <w:r>
-              <w:rPr>
-                <w:rStyle w:val="Hyperlink"/>
-                <w:rFonts w:ascii="Times New Roman" w:hAnsi="Times New Roman" w:cs="Times New Roman"/>
-                <w:b/>
-                <w:bCs/>
-                <w:noProof/>
-              </w:rPr>
-              <w:t>9.1 Scale of Impact</w:t>
-            </w:r>
-            <w:r>
-              <w:rPr>
-                <w:noProof/>
-                <w:webHidden/>
-              </w:rPr>
-              <w:tab/>
-            </w:r>
-            <w:r>
-              <w:rPr>
-                <w:noProof/>
-                <w:webHidden/>
-              </w:rPr>
-              <w:fldChar w:fldCharType="begin"/>
-            </w:r>
-            <w:r>
-              <w:rPr>
-                <w:noProof/>
-                <w:webHidden/>
-              </w:rPr>
-              <w:instrText xml:space="preserve"> PAGEREF _Toc219678649 \h </w:instrText>
-            </w:r>
-            <w:r>
-              <w:rPr>
-                <w:noProof/>
-                <w:webHidden/>
-              </w:rPr>
-            </w:r>
-            <w:r>
-              <w:rPr>
-                <w:noProof/>
-                <w:webHidden/>
-              </w:rPr>
-              <w:fldChar w:fldCharType="separate"/>
-            </w:r>
-            <w:r>
-              <w:rPr>
-                <w:noProof/>
-                <w:webHidden/>
-              </w:rPr>
-              <w:t>27</w:t>
-            </w:r>
-            <w:r>
-              <w:rPr>
-                <w:noProof/>
-                <w:webHidden/>
-              </w:rPr>
-              <w:fldChar w:fldCharType="end"/>
-            </w:r>
-          </w:hyperlink>
-        </w:p>
-        <w:p>
-          <w:pPr>
-            <w:pStyle w:val="TOC2"/>
-            <w:tabs>
-              <w:tab w:val="right" w:leader="dot" w:pos="9016"/>
-            </w:tabs>
-            <w:rPr>
-              <w:rFonts w:eastAsiaTheme="minorEastAsia"/>
-              <w:noProof/>
-              <w:sz w:val="24"/>
-              <w:szCs w:val="24"/>
-              <w:lang w:eastAsia="en-IN"/>
-            </w:rPr>
-          </w:pPr>
-          <w:hyperlink w:anchor="_Toc219678650" w:history="1">
-            <w:r>
-              <w:rPr>
-                <w:rStyle w:val="Hyperlink"/>
-                <w:rFonts w:ascii="Times New Roman" w:hAnsi="Times New Roman" w:cs="Times New Roman"/>
-                <w:b/>
-                <w:bCs/>
-                <w:noProof/>
-              </w:rPr>
-              <w:t>9.2 Priority Actions</w:t>
-            </w:r>
-            <w:r>
-              <w:rPr>
-                <w:noProof/>
-                <w:webHidden/>
-              </w:rPr>
-              <w:tab/>
-            </w:r>
-            <w:r>
-              <w:rPr>
-                <w:noProof/>
-                <w:webHidden/>
-              </w:rPr>
-              <w:fldChar w:fldCharType="begin"/>
-            </w:r>
-            <w:r>
-              <w:rPr>
-                <w:noProof/>
-                <w:webHidden/>
-              </w:rPr>
-              <w:instrText xml:space="preserve"> PAGEREF _Toc219678650 \h </w:instrText>
-            </w:r>
-            <w:r>
-              <w:rPr>
-                <w:noProof/>
-                <w:webHidden/>
-              </w:rPr>
-            </w:r>
-            <w:r>
-              <w:rPr>
-                <w:noProof/>
-                <w:webHidden/>
-              </w:rPr>
-              <w:fldChar w:fldCharType="separate"/>
-            </w:r>
-            <w:r>
-              <w:rPr>
-                <w:noProof/>
-                <w:webHidden/>
-              </w:rPr>
-              <w:t>27</w:t>
-            </w:r>
-            <w:r>
-              <w:rPr>
-                <w:noProof/>
-                <w:webHidden/>
-              </w:rPr>
-              <w:fldChar w:fldCharType="end"/>
-            </w:r>
-          </w:hyperlink>
-        </w:p>
-        <w:p>
-          <w:pPr>
-            <w:pStyle w:val="TOC2"/>
-            <w:tabs>
-              <w:tab w:val="right" w:leader="dot" w:pos="9016"/>
-            </w:tabs>
-            <w:rPr>
-              <w:rFonts w:eastAsiaTheme="minorEastAsia"/>
-              <w:noProof/>
-              <w:sz w:val="24"/>
-              <w:szCs w:val="24"/>
-              <w:lang w:eastAsia="en-IN"/>
-            </w:rPr>
-          </w:pPr>
-          <w:hyperlink w:anchor="_Toc219678651" w:history="1">
-            <w:r>
-              <w:rPr>
-                <w:rStyle w:val="Hyperlink"/>
-                <w:rFonts w:ascii="Times New Roman" w:hAnsi="Times New Roman" w:cs="Times New Roman"/>
-                <w:b/>
-                <w:bCs/>
-                <w:noProof/>
-              </w:rPr>
-              <w:t>9.3 Success Metrics</w:t>
-            </w:r>
-            <w:r>
-              <w:rPr>
-                <w:noProof/>
-                <w:webHidden/>
-              </w:rPr>
-              <w:tab/>
-            </w:r>
-            <w:r>
-              <w:rPr>
-                <w:noProof/>
-                <w:webHidden/>
-              </w:rPr>
-              <w:fldChar w:fldCharType="begin"/>
-            </w:r>
-            <w:r>
-              <w:rPr>
-                <w:noProof/>
-                <w:webHidden/>
-              </w:rPr>
-              <w:instrText xml:space="preserve"> PAGEREF _Toc219678651 \h </w:instrText>
-            </w:r>
-            <w:r>
-              <w:rPr>
-                <w:noProof/>
-                <w:webHidden/>
-              </w:rPr>
-            </w:r>
-            <w:r>
-              <w:rPr>
-                <w:noProof/>
-                <w:webHidden/>
-              </w:rPr>
-              <w:fldChar w:fldCharType="separate"/>
-            </w:r>
-            <w:r>
-              <w:rPr>
-                <w:noProof/>
-                <w:webHidden/>
-              </w:rPr>
-              <w:t>28</w:t>
-            </w:r>
-            <w:r>
-              <w:rPr>
-                <w:noProof/>
-                <w:webHidden/>
-              </w:rPr>
-              <w:fldChar w:fldCharType="end"/>
-            </w:r>
-          </w:hyperlink>
-        </w:p>
-        <w:p>
-          <w:pPr>
-            <w:pStyle w:val="TOC2"/>
-            <w:tabs>
-              <w:tab w:val="right" w:leader="dot" w:pos="9016"/>
-            </w:tabs>
-            <w:rPr>
-              <w:rFonts w:eastAsiaTheme="minorEastAsia"/>
-              <w:noProof/>
-              <w:sz w:val="24"/>
-              <w:szCs w:val="24"/>
-              <w:lang w:eastAsia="en-IN"/>
-            </w:rPr>
-          </w:pPr>
-          <w:hyperlink w:anchor="_Toc219678652" w:history="1">
+          <w:hyperlink w:anchor="_Toc219829836" w:history="1">
             <w:r>
               <w:rPr>
                 <w:rStyle w:val="Hyperlink"/>
@@ -3182,7 +3110,7 @@
                 <w:noProof/>
                 <w:webHidden/>
               </w:rPr>
-              <w:instrText xml:space="preserve"> PAGEREF _Toc219678652 \h </w:instrText>
+              <w:instrText xml:space="preserve"> PAGEREF _Toc219829836 \h </w:instrText>
             </w:r>
             <w:r>
               <w:rPr>
@@ -3202,7 +3130,7 @@
                 <w:noProof/>
                 <w:webHidden/>
               </w:rPr>
-              <w:t>28</w:t>
+              <w:t>19</w:t>
             </w:r>
             <w:r>
               <w:rPr>
@@ -3257,7 +3185,6 @@
         </w:sectPr>
       </w:pPr>
       <w:bookmarkStart w:id="2" w:name="_Toc219678531"/>
-      <w:bookmarkStart w:id="3" w:name="_Toc219678622"/>
     </w:p>
     <w:p>
       <w:pPr>
@@ -3272,6 +3199,7 @@
           <w:szCs w:val="28"/>
         </w:rPr>
       </w:pPr>
+      <w:bookmarkStart w:id="3" w:name="_Toc219829806"/>
       <w:r>
         <w:rPr>
           <w:rFonts w:ascii="Times New Roman" w:hAnsi="Times New Roman" w:cs="Times New Roman"/>
@@ -3300,7 +3228,7 @@
         </w:rPr>
       </w:pPr>
       <w:bookmarkStart w:id="4" w:name="_Toc219678532"/>
-      <w:bookmarkStart w:id="5" w:name="_Toc219678623"/>
+      <w:bookmarkStart w:id="5" w:name="_Toc219829807"/>
       <w:r>
         <w:rPr>
           <w:rFonts w:ascii="Times New Roman" w:hAnsi="Times New Roman" w:cs="Times New Roman"/>
@@ -3717,7 +3645,7 @@
         </w:rPr>
       </w:pPr>
       <w:bookmarkStart w:id="6" w:name="_Toc219678533"/>
-      <w:bookmarkStart w:id="7" w:name="_Toc219678624"/>
+      <w:bookmarkStart w:id="7" w:name="_Toc219829808"/>
       <w:r>
         <w:rPr>
           <w:rFonts w:ascii="Times New Roman" w:hAnsi="Times New Roman" w:cs="Times New Roman"/>
@@ -3842,29 +3770,7 @@
           <w:szCs w:val="24"/>
         </w:rPr>
         <w:lastRenderedPageBreak/>
-        <w:t xml:space="preserve">System </w:t>
-      </w:r>
-      <w:proofErr w:type="gramStart"/>
-      <w:r>
-        <w:rPr>
-          <w:rFonts w:ascii="Times New Roman" w:hAnsi="Times New Roman" w:cs="Times New Roman"/>
-          <w:b/>
-          <w:bCs/>
-          <w:sz w:val="24"/>
-          <w:szCs w:val="24"/>
-        </w:rPr>
-        <w:t>change</w:t>
-      </w:r>
-      <w:proofErr w:type="gramEnd"/>
-      <w:r>
-        <w:rPr>
-          <w:rFonts w:ascii="Times New Roman" w:hAnsi="Times New Roman" w:cs="Times New Roman"/>
-          <w:b/>
-          <w:bCs/>
-          <w:sz w:val="24"/>
-          <w:szCs w:val="24"/>
-        </w:rPr>
-        <w:t xml:space="preserve"> in September 2025:</w:t>
+        <w:t>System change in September 2025:</w:t>
       </w:r>
       <w:r>
         <w:rPr>
@@ -4044,7 +3950,7 @@
         </w:rPr>
       </w:pPr>
       <w:bookmarkStart w:id="8" w:name="_Toc219678534"/>
-      <w:bookmarkStart w:id="9" w:name="_Toc219678625"/>
+      <w:bookmarkStart w:id="9" w:name="_Toc219829809"/>
       <w:r>
         <w:rPr>
           <w:rFonts w:ascii="Times New Roman" w:hAnsi="Times New Roman" w:cs="Times New Roman"/>
@@ -4755,7 +4661,7 @@
         </w:rPr>
       </w:pPr>
       <w:bookmarkStart w:id="10" w:name="_Toc219678535"/>
-      <w:bookmarkStart w:id="11" w:name="_Toc219678626"/>
+      <w:bookmarkStart w:id="11" w:name="_Toc219829810"/>
       <w:r>
         <w:rPr>
           <w:rFonts w:ascii="Times New Roman" w:hAnsi="Times New Roman" w:cs="Times New Roman"/>
@@ -4783,7 +4689,7 @@
         </w:rPr>
       </w:pPr>
       <w:bookmarkStart w:id="12" w:name="_Toc219678536"/>
-      <w:bookmarkStart w:id="13" w:name="_Toc219678627"/>
+      <w:bookmarkStart w:id="13" w:name="_Toc219829811"/>
       <w:r>
         <w:rPr>
           <w:rFonts w:ascii="Times New Roman" w:hAnsi="Times New Roman" w:cs="Times New Roman"/>
@@ -4912,7 +4818,7 @@
         </w:rPr>
       </w:pPr>
       <w:bookmarkStart w:id="14" w:name="_Toc219678537"/>
-      <w:bookmarkStart w:id="15" w:name="_Toc219678628"/>
+      <w:bookmarkStart w:id="15" w:name="_Toc219829812"/>
       <w:r>
         <w:rPr>
           <w:rFonts w:ascii="Times New Roman" w:hAnsi="Times New Roman" w:cs="Times New Roman"/>
@@ -5171,7 +5077,7 @@
         </w:rPr>
       </w:pPr>
       <w:bookmarkStart w:id="16" w:name="_Toc219678538"/>
-      <w:bookmarkStart w:id="17" w:name="_Toc219678629"/>
+      <w:bookmarkStart w:id="17" w:name="_Toc219829813"/>
       <w:r>
         <w:rPr>
           <w:rFonts w:ascii="Times New Roman" w:hAnsi="Times New Roman" w:cs="Times New Roman"/>
@@ -5199,7 +5105,7 @@
         </w:rPr>
       </w:pPr>
       <w:bookmarkStart w:id="18" w:name="_Toc219678539"/>
-      <w:bookmarkStart w:id="19" w:name="_Toc219678630"/>
+      <w:bookmarkStart w:id="19" w:name="_Toc219829814"/>
       <w:r>
         <w:rPr>
           <w:rFonts w:ascii="Times New Roman" w:hAnsi="Times New Roman" w:cs="Times New Roman"/>
@@ -5814,9 +5720,8 @@
           <w:sz w:val="24"/>
           <w:szCs w:val="24"/>
         </w:rPr>
-        <w:t>Figure 2. Top 20 states ranked by biometric update ratio. Red indicates critical (&gt;20x</w:t>
-      </w:r>
-      <w:proofErr w:type="gramStart"/>
+        <w:t xml:space="preserve">Figure 2. Top 20 states ranked by biometric update ratio. Red indicates critical (&gt;20x), </w:t>
+      </w:r>
       <w:r>
         <w:rPr>
           <w:rFonts w:ascii="Times New Roman" w:hAnsi="Times New Roman" w:cs="Times New Roman"/>
@@ -5825,7 +5730,7 @@
           <w:sz w:val="24"/>
           <w:szCs w:val="24"/>
         </w:rPr>
-        <w:t xml:space="preserve">), </w:t>
+        <w:t xml:space="preserve"> </w:t>
       </w:r>
       <w:r>
         <w:rPr>
@@ -5835,28 +5740,7 @@
           <w:sz w:val="24"/>
           <w:szCs w:val="24"/>
         </w:rPr>
-        <w:t xml:space="preserve"> </w:t>
-      </w:r>
-      <w:r>
-        <w:rPr>
-          <w:rFonts w:ascii="Times New Roman" w:hAnsi="Times New Roman" w:cs="Times New Roman"/>
-          <w:i/>
-          <w:iCs/>
-          <w:sz w:val="24"/>
-          <w:szCs w:val="24"/>
-        </w:rPr>
-        <w:t>orange</w:t>
-      </w:r>
-      <w:proofErr w:type="gramEnd"/>
-      <w:r>
-        <w:rPr>
-          <w:rFonts w:ascii="Times New Roman" w:hAnsi="Times New Roman" w:cs="Times New Roman"/>
-          <w:i/>
-          <w:iCs/>
-          <w:sz w:val="24"/>
-          <w:szCs w:val="24"/>
-        </w:rPr>
-        <w:t xml:space="preserve"> indicates high (&gt;15x), blue indicates normal. National average is 15.8x.</w:t>
+        <w:t>orange indicates high (&gt;15x), blue indicates normal. National average is 15.8x.</w:t>
       </w:r>
     </w:p>
     <w:p>
@@ -5900,7 +5784,7 @@
         </w:rPr>
       </w:pPr>
       <w:bookmarkStart w:id="20" w:name="_Toc219678540"/>
-      <w:bookmarkStart w:id="21" w:name="_Toc219678631"/>
+      <w:bookmarkStart w:id="21" w:name="_Toc219829815"/>
       <w:r>
         <w:rPr>
           <w:rFonts w:ascii="Times New Roman" w:hAnsi="Times New Roman" w:cs="Times New Roman"/>
@@ -6288,43 +6172,7 @@
           <w:sz w:val="24"/>
           <w:szCs w:val="24"/>
         </w:rPr>
-        <w:t xml:space="preserve"> Wardha, </w:t>
-      </w:r>
-      <w:proofErr w:type="spellStart"/>
-      <w:r>
-        <w:rPr>
-          <w:rFonts w:ascii="Times New Roman" w:hAnsi="Times New Roman" w:cs="Times New Roman"/>
-          <w:sz w:val="24"/>
-          <w:szCs w:val="24"/>
-        </w:rPr>
-        <w:t>Gadchiroli</w:t>
-      </w:r>
-      <w:proofErr w:type="spellEnd"/>
-      <w:r>
-        <w:rPr>
-          <w:rFonts w:ascii="Times New Roman" w:hAnsi="Times New Roman" w:cs="Times New Roman"/>
-          <w:sz w:val="24"/>
-          <w:szCs w:val="24"/>
-        </w:rPr>
-        <w:t xml:space="preserve">, Bhandara, Chandrapur, </w:t>
-      </w:r>
-      <w:proofErr w:type="spellStart"/>
-      <w:r>
-        <w:rPr>
-          <w:rFonts w:ascii="Times New Roman" w:hAnsi="Times New Roman" w:cs="Times New Roman"/>
-          <w:sz w:val="24"/>
-          <w:szCs w:val="24"/>
-        </w:rPr>
-        <w:t>Yavatmal</w:t>
-      </w:r>
-      <w:proofErr w:type="spellEnd"/>
-      <w:r>
-        <w:rPr>
-          <w:rFonts w:ascii="Times New Roman" w:hAnsi="Times New Roman" w:cs="Times New Roman"/>
-          <w:sz w:val="24"/>
-          <w:szCs w:val="24"/>
-        </w:rPr>
-        <w:t xml:space="preserve"> - all agricultural/tribal districts</w:t>
+        <w:t xml:space="preserve"> Wardha, Gadchiroli, Bhandara, Chandrapur, Yavatmal - all agricultural/tribal districts</w:t>
       </w:r>
     </w:p>
     <w:p>
@@ -6488,7 +6336,7 @@
         </w:rPr>
       </w:pPr>
       <w:bookmarkStart w:id="22" w:name="_Toc219678541"/>
-      <w:bookmarkStart w:id="23" w:name="_Toc219678632"/>
+      <w:bookmarkStart w:id="23" w:name="_Toc219829816"/>
       <w:r>
         <w:rPr>
           <w:rFonts w:ascii="Times New Roman" w:hAnsi="Times New Roman" w:cs="Times New Roman"/>
@@ -6740,13 +6588,8 @@
         </w:numPr>
         <w:spacing w:after="0"/>
       </w:pPr>
-      <w:proofErr w:type="spellStart"/>
-      <w:r>
-        <w:t>Gadchiroli</w:t>
-      </w:r>
-      <w:proofErr w:type="spellEnd"/>
-      <w:r>
-        <w:t>, Maharashtra (Z=4.15)</w:t>
+      <w:r>
+        <w:t>Gadchiroli, Maharashtra (Z=4.15)</w:t>
       </w:r>
     </w:p>
     <w:p>
@@ -6934,7 +6777,7 @@
         </w:rPr>
       </w:pPr>
       <w:bookmarkStart w:id="24" w:name="_Toc219678542"/>
-      <w:bookmarkStart w:id="25" w:name="_Toc219678633"/>
+      <w:bookmarkStart w:id="25" w:name="_Toc219829817"/>
       <w:r>
         <w:rPr>
           <w:rFonts w:ascii="Times New Roman" w:hAnsi="Times New Roman" w:cs="Times New Roman"/>
@@ -7089,25 +6932,7 @@
           <w:sz w:val="24"/>
           <w:szCs w:val="24"/>
         </w:rPr>
-        <w:t xml:space="preserve">Rural </w:t>
-      </w:r>
-      <w:proofErr w:type="spellStart"/>
-      <w:r>
-        <w:rPr>
-          <w:rFonts w:ascii="Times New Roman" w:hAnsi="Times New Roman" w:cs="Times New Roman"/>
-          <w:sz w:val="24"/>
-          <w:szCs w:val="24"/>
-        </w:rPr>
-        <w:t>centers</w:t>
-      </w:r>
-      <w:proofErr w:type="spellEnd"/>
-      <w:r>
-        <w:rPr>
-          <w:rFonts w:ascii="Times New Roman" w:hAnsi="Times New Roman" w:cs="Times New Roman"/>
-          <w:sz w:val="24"/>
-          <w:szCs w:val="24"/>
-        </w:rPr>
-        <w:t xml:space="preserve"> report lower staff-to-population ratios</w:t>
+        <w:t>Rural centers report lower staff-to-population ratios</w:t>
       </w:r>
     </w:p>
     <w:p>
@@ -7214,25 +7039,7 @@
           <w:sz w:val="24"/>
           <w:szCs w:val="24"/>
         </w:rPr>
-        <w:t xml:space="preserve">Fingerprint quality degradation documented in manual </w:t>
-      </w:r>
-      <w:proofErr w:type="spellStart"/>
-      <w:r>
-        <w:rPr>
-          <w:rFonts w:ascii="Times New Roman" w:hAnsi="Times New Roman" w:cs="Times New Roman"/>
-          <w:sz w:val="24"/>
-          <w:szCs w:val="24"/>
-        </w:rPr>
-        <w:t>labor</w:t>
-      </w:r>
-      <w:proofErr w:type="spellEnd"/>
-      <w:r>
-        <w:rPr>
-          <w:rFonts w:ascii="Times New Roman" w:hAnsi="Times New Roman" w:cs="Times New Roman"/>
-          <w:sz w:val="24"/>
-          <w:szCs w:val="24"/>
-        </w:rPr>
-        <w:t xml:space="preserve"> populations</w:t>
+        <w:t>Fingerprint quality degradation documented in manual labor populations</w:t>
       </w:r>
     </w:p>
     <w:p>
@@ -7380,25 +7187,7 @@
           <w:sz w:val="24"/>
           <w:szCs w:val="24"/>
         </w:rPr>
-        <w:t>Tribal districts (</w:t>
-      </w:r>
-      <w:proofErr w:type="spellStart"/>
-      <w:r>
-        <w:rPr>
-          <w:rFonts w:ascii="Times New Roman" w:hAnsi="Times New Roman" w:cs="Times New Roman"/>
-          <w:sz w:val="24"/>
-          <w:szCs w:val="24"/>
-        </w:rPr>
-        <w:t>Gadchiroli</w:t>
-      </w:r>
-      <w:proofErr w:type="spellEnd"/>
-      <w:r>
-        <w:rPr>
-          <w:rFonts w:ascii="Times New Roman" w:hAnsi="Times New Roman" w:cs="Times New Roman"/>
-          <w:sz w:val="24"/>
-          <w:szCs w:val="24"/>
-        </w:rPr>
-        <w:t>, Vizianagaram) show elevated ratios</w:t>
+        <w:t>Tribal districts (Gadchiroli, Vizianagaram) show elevated ratios</w:t>
       </w:r>
     </w:p>
     <w:p>
@@ -7421,25 +7210,7 @@
           <w:szCs w:val="24"/>
         </w:rPr>
         <w:lastRenderedPageBreak/>
-        <w:t xml:space="preserve">Language and cultural factors may influence </w:t>
-      </w:r>
-      <w:proofErr w:type="spellStart"/>
-      <w:r>
-        <w:rPr>
-          <w:rFonts w:ascii="Times New Roman" w:hAnsi="Times New Roman" w:cs="Times New Roman"/>
-          <w:sz w:val="24"/>
-          <w:szCs w:val="24"/>
-        </w:rPr>
-        <w:t>enrollment</w:t>
-      </w:r>
-      <w:proofErr w:type="spellEnd"/>
-      <w:r>
-        <w:rPr>
-          <w:rFonts w:ascii="Times New Roman" w:hAnsi="Times New Roman" w:cs="Times New Roman"/>
-          <w:sz w:val="24"/>
-          <w:szCs w:val="24"/>
-        </w:rPr>
-        <w:t xml:space="preserve"> quality</w:t>
+        <w:t>Language and cultural factors may influence enrollment quality</w:t>
       </w:r>
     </w:p>
     <w:p>
@@ -7532,7 +7303,7 @@
         </w:rPr>
       </w:pPr>
       <w:bookmarkStart w:id="26" w:name="_Toc219678543"/>
-      <w:bookmarkStart w:id="27" w:name="_Toc219678634"/>
+      <w:bookmarkStart w:id="27" w:name="_Toc219829818"/>
       <w:r>
         <w:rPr>
           <w:rFonts w:ascii="Times New Roman" w:hAnsi="Times New Roman" w:cs="Times New Roman"/>
@@ -7582,7 +7353,7 @@
         </w:rPr>
       </w:pPr>
       <w:bookmarkStart w:id="28" w:name="_Toc219678544"/>
-      <w:bookmarkStart w:id="29" w:name="_Toc219678635"/>
+      <w:bookmarkStart w:id="29" w:name="_Toc219829819"/>
       <w:r>
         <w:rPr>
           <w:rFonts w:ascii="Times New Roman" w:hAnsi="Times New Roman" w:cs="Times New Roman"/>
@@ -8204,7 +7975,7 @@
         </w:rPr>
       </w:pPr>
       <w:bookmarkStart w:id="30" w:name="_Toc219678545"/>
-      <w:bookmarkStart w:id="31" w:name="_Toc219678636"/>
+      <w:bookmarkStart w:id="31" w:name="_Toc219829820"/>
       <w:r>
         <w:rPr>
           <w:rFonts w:ascii="Times New Roman" w:hAnsi="Times New Roman" w:cs="Times New Roman"/>
@@ -8440,25 +8211,7 @@
           <w:sz w:val="24"/>
           <w:szCs w:val="24"/>
         </w:rPr>
-        <w:t xml:space="preserve"> States with higher agricultural employment show elevated biometric ratios. This correlation aligns with documented fingerprint degradation in manual </w:t>
-      </w:r>
-      <w:proofErr w:type="spellStart"/>
-      <w:r>
-        <w:rPr>
-          <w:rFonts w:ascii="Times New Roman" w:hAnsi="Times New Roman" w:cs="Times New Roman"/>
-          <w:sz w:val="24"/>
-          <w:szCs w:val="24"/>
-        </w:rPr>
-        <w:t>labor</w:t>
-      </w:r>
-      <w:proofErr w:type="spellEnd"/>
-      <w:r>
-        <w:rPr>
-          <w:rFonts w:ascii="Times New Roman" w:hAnsi="Times New Roman" w:cs="Times New Roman"/>
-          <w:sz w:val="24"/>
-          <w:szCs w:val="24"/>
-        </w:rPr>
-        <w:t xml:space="preserve"> populations, though other factors (infrastructure, demographics) may also contribute.</w:t>
+        <w:t xml:space="preserve"> States with higher agricultural employment show elevated biometric ratios. This correlation aligns with documented fingerprint degradation in manual labor populations, though other factors (infrastructure, demographics) may also contribute.</w:t>
       </w:r>
       <w:r>
         <w:rPr>
@@ -8653,25 +8406,7 @@
           <w:sz w:val="24"/>
           <w:szCs w:val="24"/>
         </w:rPr>
-        <w:t xml:space="preserve"> Adults in manual </w:t>
-      </w:r>
-      <w:proofErr w:type="spellStart"/>
-      <w:r>
-        <w:rPr>
-          <w:rFonts w:ascii="Times New Roman" w:hAnsi="Times New Roman" w:cs="Times New Roman"/>
-          <w:sz w:val="24"/>
-          <w:szCs w:val="24"/>
-        </w:rPr>
-        <w:t>labor</w:t>
-      </w:r>
-      <w:proofErr w:type="spellEnd"/>
-      <w:r>
-        <w:rPr>
-          <w:rFonts w:ascii="Times New Roman" w:hAnsi="Times New Roman" w:cs="Times New Roman"/>
-          <w:sz w:val="24"/>
-          <w:szCs w:val="24"/>
-        </w:rPr>
-        <w:t xml:space="preserve"> sectors show higher biometric update frequencies. Potential contributing factors include:</w:t>
+        <w:t xml:space="preserve"> Adults in manual labor sectors show higher biometric update frequencies. Potential contributing factors include:</w:t>
       </w:r>
     </w:p>
     <w:p>
@@ -8826,18 +8561,8 @@
           <w:sz w:val="24"/>
           <w:szCs w:val="24"/>
         </w:rPr>
-        <w:t xml:space="preserve">Repetitive manual </w:t>
-      </w:r>
-      <w:proofErr w:type="spellStart"/>
-      <w:r>
-        <w:rPr>
-          <w:rFonts w:ascii="Times New Roman" w:hAnsi="Times New Roman" w:cs="Times New Roman"/>
-          <w:sz w:val="24"/>
-          <w:szCs w:val="24"/>
-        </w:rPr>
-        <w:t>labor</w:t>
-      </w:r>
-      <w:proofErr w:type="spellEnd"/>
+        <w:t>Repetitive manual labor</w:t>
+      </w:r>
     </w:p>
     <w:p>
       <w:pPr>
@@ -8887,25 +8612,7 @@
           <w:sz w:val="24"/>
           <w:szCs w:val="24"/>
         </w:rPr>
-        <w:t xml:space="preserve"> Current authentication relies heavily on fingerprints, which may be less reliable for populations engaged in physical </w:t>
-      </w:r>
-      <w:proofErr w:type="spellStart"/>
-      <w:r>
-        <w:rPr>
-          <w:rFonts w:ascii="Times New Roman" w:hAnsi="Times New Roman" w:cs="Times New Roman"/>
-          <w:sz w:val="24"/>
-          <w:szCs w:val="24"/>
-        </w:rPr>
-        <w:t>labor</w:t>
-      </w:r>
-      <w:proofErr w:type="spellEnd"/>
-      <w:r>
-        <w:rPr>
-          <w:rFonts w:ascii="Times New Roman" w:hAnsi="Times New Roman" w:cs="Times New Roman"/>
-          <w:sz w:val="24"/>
-          <w:szCs w:val="24"/>
-        </w:rPr>
-        <w:t>. Alternative modalities exist:</w:t>
+        <w:t xml:space="preserve"> Current authentication relies heavily on fingerprints, which may be less reliable for populations engaged in physical labor. Alternative modalities exist:</w:t>
       </w:r>
     </w:p>
     <w:p>
@@ -8927,25 +8634,7 @@
           <w:sz w:val="24"/>
           <w:szCs w:val="24"/>
         </w:rPr>
-        <w:t xml:space="preserve">Iris scanning (less affected by manual </w:t>
-      </w:r>
-      <w:proofErr w:type="spellStart"/>
-      <w:r>
-        <w:rPr>
-          <w:rFonts w:ascii="Times New Roman" w:hAnsi="Times New Roman" w:cs="Times New Roman"/>
-          <w:sz w:val="24"/>
-          <w:szCs w:val="24"/>
-        </w:rPr>
-        <w:t>labor</w:t>
-      </w:r>
-      <w:proofErr w:type="spellEnd"/>
-      <w:r>
-        <w:rPr>
-          <w:rFonts w:ascii="Times New Roman" w:hAnsi="Times New Roman" w:cs="Times New Roman"/>
-          <w:sz w:val="24"/>
-          <w:szCs w:val="24"/>
-        </w:rPr>
-        <w:t>)</w:t>
+        <w:t>Iris scanning (less affected by manual labor)</w:t>
       </w:r>
     </w:p>
     <w:p>
@@ -9045,25 +8734,7 @@
           <w:sz w:val="24"/>
           <w:szCs w:val="24"/>
         </w:rPr>
-        <w:t xml:space="preserve"> Pilot programs testing iris and facial recognition in high-ratio districts could validate effectiveness of alternative authentication methods for manual </w:t>
-      </w:r>
-      <w:proofErr w:type="spellStart"/>
-      <w:r>
-        <w:rPr>
-          <w:rFonts w:ascii="Times New Roman" w:hAnsi="Times New Roman" w:cs="Times New Roman"/>
-          <w:sz w:val="24"/>
-          <w:szCs w:val="24"/>
-        </w:rPr>
-        <w:t>labor</w:t>
-      </w:r>
-      <w:proofErr w:type="spellEnd"/>
-      <w:r>
-        <w:rPr>
-          <w:rFonts w:ascii="Times New Roman" w:hAnsi="Times New Roman" w:cs="Times New Roman"/>
-          <w:sz w:val="24"/>
-          <w:szCs w:val="24"/>
-        </w:rPr>
-        <w:t xml:space="preserve"> populations.</w:t>
+        <w:t xml:space="preserve"> Pilot programs testing iris and facial recognition in high-ratio districts could validate effectiveness of alternative authentication methods for manual labor populations.</w:t>
       </w:r>
     </w:p>
     <w:p>
@@ -9094,7 +8765,7 @@
         </w:rPr>
       </w:pPr>
       <w:bookmarkStart w:id="32" w:name="_Toc219678546"/>
-      <w:bookmarkStart w:id="33" w:name="_Toc219678637"/>
+      <w:bookmarkStart w:id="33" w:name="_Toc219829821"/>
       <w:r>
         <w:rPr>
           <w:rFonts w:ascii="Times New Roman" w:hAnsi="Times New Roman" w:cs="Times New Roman"/>
@@ -9166,7 +8837,7 @@
         </w:rPr>
       </w:pPr>
       <w:bookmarkStart w:id="34" w:name="_Toc219678547"/>
-      <w:bookmarkStart w:id="35" w:name="_Toc219678638"/>
+      <w:bookmarkStart w:id="35" w:name="_Toc219829822"/>
       <w:r>
         <w:rPr>
           <w:rFonts w:ascii="Times New Roman" w:hAnsi="Times New Roman" w:cs="Times New Roman"/>
@@ -9220,18 +8891,8 @@
           <w:sz w:val="24"/>
           <w:szCs w:val="24"/>
         </w:rPr>
-        <w:t xml:space="preserve">49.3 million demographic updates vs 5.4 million </w:t>
-      </w:r>
-      <w:proofErr w:type="spellStart"/>
-      <w:r>
-        <w:rPr>
-          <w:rFonts w:ascii="Times New Roman" w:hAnsi="Times New Roman" w:cs="Times New Roman"/>
-          <w:sz w:val="24"/>
-          <w:szCs w:val="24"/>
-        </w:rPr>
-        <w:t>enrollments</w:t>
-      </w:r>
-      <w:proofErr w:type="spellEnd"/>
+        <w:t>49.3 million demographic updates vs 5.4 million enrollments</w:t>
+      </w:r>
     </w:p>
     <w:p>
       <w:pPr>
@@ -9530,25 +9191,7 @@
           <w:sz w:val="24"/>
           <w:szCs w:val="24"/>
         </w:rPr>
-        <w:t xml:space="preserve"> High ratios observed in urban </w:t>
-      </w:r>
-      <w:proofErr w:type="spellStart"/>
-      <w:r>
-        <w:rPr>
-          <w:rFonts w:ascii="Times New Roman" w:hAnsi="Times New Roman" w:cs="Times New Roman"/>
-          <w:sz w:val="24"/>
-          <w:szCs w:val="24"/>
-        </w:rPr>
-        <w:t>centers</w:t>
-      </w:r>
-      <w:proofErr w:type="spellEnd"/>
-      <w:r>
-        <w:rPr>
-          <w:rFonts w:ascii="Times New Roman" w:hAnsi="Times New Roman" w:cs="Times New Roman"/>
-          <w:sz w:val="24"/>
-          <w:szCs w:val="24"/>
-        </w:rPr>
-        <w:t xml:space="preserve"> and industrial states, suggesting possible correlation with internal migration flows. Low ratios in northeastern and eastern states may indicate stable populations or different demographic dynamics.</w:t>
+        <w:t xml:space="preserve"> High ratios observed in urban centers and industrial states, suggesting possible correlation with internal migration flows. Low ratios in northeastern and eastern states may indicate stable populations or different demographic dynamics.</w:t>
       </w:r>
     </w:p>
     <w:p>
@@ -9660,7 +9303,7 @@
         </w:rPr>
       </w:pPr>
       <w:bookmarkStart w:id="36" w:name="_Toc219678548"/>
-      <w:bookmarkStart w:id="37" w:name="_Toc219678639"/>
+      <w:bookmarkStart w:id="37" w:name="_Toc219829823"/>
       <w:r>
         <w:rPr>
           <w:rFonts w:ascii="Times New Roman" w:hAnsi="Times New Roman" w:cs="Times New Roman"/>
@@ -9735,25 +9378,7 @@
           <w:sz w:val="24"/>
           <w:szCs w:val="24"/>
         </w:rPr>
-        <w:t xml:space="preserve">Urban </w:t>
-      </w:r>
-      <w:proofErr w:type="spellStart"/>
-      <w:r>
-        <w:rPr>
-          <w:rFonts w:ascii="Times New Roman" w:hAnsi="Times New Roman" w:cs="Times New Roman"/>
-          <w:sz w:val="24"/>
-          <w:szCs w:val="24"/>
-        </w:rPr>
-        <w:t>centers</w:t>
-      </w:r>
-      <w:proofErr w:type="spellEnd"/>
-      <w:r>
-        <w:rPr>
-          <w:rFonts w:ascii="Times New Roman" w:hAnsi="Times New Roman" w:cs="Times New Roman"/>
-          <w:sz w:val="24"/>
-          <w:szCs w:val="24"/>
-        </w:rPr>
-        <w:t>: Delhi (15.2x), Chandigarh (30.6x), Goa (15.1x)</w:t>
+        <w:t>Urban centers: Delhi (15.2x), Chandigarh (30.6x), Goa (15.1x)</w:t>
       </w:r>
     </w:p>
     <w:p>
@@ -9918,18 +9543,8 @@
           <w:szCs w:val="24"/>
         </w:rPr>
         <w:lastRenderedPageBreak/>
-        <w:t xml:space="preserve">49.3M updates processed across 19,742 </w:t>
-      </w:r>
-      <w:proofErr w:type="spellStart"/>
-      <w:r>
-        <w:rPr>
-          <w:rFonts w:ascii="Times New Roman" w:hAnsi="Times New Roman" w:cs="Times New Roman"/>
-          <w:sz w:val="24"/>
-          <w:szCs w:val="24"/>
-        </w:rPr>
-        <w:t>pincodes</w:t>
-      </w:r>
-      <w:proofErr w:type="spellEnd"/>
+        <w:t>49.3M updates processed across 19,742 pincodes</w:t>
+      </w:r>
     </w:p>
     <w:p>
       <w:pPr>
@@ -9951,43 +9566,7 @@
           <w:sz w:val="24"/>
           <w:szCs w:val="24"/>
         </w:rPr>
-        <w:t xml:space="preserve">Urban </w:t>
-      </w:r>
-      <w:proofErr w:type="spellStart"/>
-      <w:r>
-        <w:rPr>
-          <w:rFonts w:ascii="Times New Roman" w:hAnsi="Times New Roman" w:cs="Times New Roman"/>
-          <w:sz w:val="24"/>
-          <w:szCs w:val="24"/>
-        </w:rPr>
-        <w:t>enrollment</w:t>
-      </w:r>
-      <w:proofErr w:type="spellEnd"/>
-      <w:r>
-        <w:rPr>
-          <w:rFonts w:ascii="Times New Roman" w:hAnsi="Times New Roman" w:cs="Times New Roman"/>
-          <w:sz w:val="24"/>
-          <w:szCs w:val="24"/>
-        </w:rPr>
-        <w:t xml:space="preserve"> </w:t>
-      </w:r>
-      <w:proofErr w:type="spellStart"/>
-      <w:r>
-        <w:rPr>
-          <w:rFonts w:ascii="Times New Roman" w:hAnsi="Times New Roman" w:cs="Times New Roman"/>
-          <w:sz w:val="24"/>
-          <w:szCs w:val="24"/>
-        </w:rPr>
-        <w:t>centers</w:t>
-      </w:r>
-      <w:proofErr w:type="spellEnd"/>
-      <w:r>
-        <w:rPr>
-          <w:rFonts w:ascii="Times New Roman" w:hAnsi="Times New Roman" w:cs="Times New Roman"/>
-          <w:sz w:val="24"/>
-          <w:szCs w:val="24"/>
-        </w:rPr>
-        <w:t xml:space="preserve"> handling disproportionate update volume</w:t>
+        <w:t>Urban enrollment centers handling disproportionate update volume</w:t>
       </w:r>
     </w:p>
     <w:p>
@@ -10102,25 +9681,7 @@
           <w:sz w:val="24"/>
           <w:szCs w:val="24"/>
         </w:rPr>
-        <w:t xml:space="preserve">Mobile </w:t>
-      </w:r>
-      <w:proofErr w:type="spellStart"/>
-      <w:r>
-        <w:rPr>
-          <w:rFonts w:ascii="Times New Roman" w:hAnsi="Times New Roman" w:cs="Times New Roman"/>
-          <w:sz w:val="24"/>
-          <w:szCs w:val="24"/>
-        </w:rPr>
-        <w:t>enrollment</w:t>
-      </w:r>
-      <w:proofErr w:type="spellEnd"/>
-      <w:r>
-        <w:rPr>
-          <w:rFonts w:ascii="Times New Roman" w:hAnsi="Times New Roman" w:cs="Times New Roman"/>
-          <w:sz w:val="24"/>
-          <w:szCs w:val="24"/>
-        </w:rPr>
-        <w:t xml:space="preserve"> units in high-density areas</w:t>
+        <w:t>Mobile enrollment units in high-density areas</w:t>
       </w:r>
     </w:p>
     <w:p>
@@ -10169,7 +9730,7 @@
         </w:rPr>
       </w:pPr>
       <w:bookmarkStart w:id="38" w:name="_Toc219678549"/>
-      <w:bookmarkStart w:id="39" w:name="_Toc219678640"/>
+      <w:bookmarkStart w:id="39" w:name="_Toc219829824"/>
       <w:r>
         <w:rPr>
           <w:rFonts w:ascii="Times New Roman" w:hAnsi="Times New Roman" w:cs="Times New Roman"/>
@@ -10215,7 +9776,7 @@
         </w:rPr>
       </w:pPr>
       <w:bookmarkStart w:id="40" w:name="_Toc219678550"/>
-      <w:bookmarkStart w:id="41" w:name="_Toc219678641"/>
+      <w:bookmarkStart w:id="41" w:name="_Toc219829825"/>
       <w:r>
         <w:rPr>
           <w:rFonts w:ascii="Times New Roman" w:hAnsi="Times New Roman" w:cs="Times New Roman"/>
@@ -10228,7 +9789,6 @@
         <w:t xml:space="preserve">7.1 </w:t>
       </w:r>
       <w:bookmarkEnd w:id="40"/>
-      <w:bookmarkEnd w:id="41"/>
       <w:r>
         <w:rPr>
           <w:rFonts w:ascii="Times New Roman" w:hAnsi="Times New Roman" w:cs="Times New Roman"/>
@@ -10240,6 +9800,7 @@
         </w:rPr>
         <w:t>Data Standardization</w:t>
       </w:r>
+      <w:bookmarkEnd w:id="41"/>
     </w:p>
     <w:p>
       <w:pPr>
@@ -10278,25 +9839,7 @@
           <w:sz w:val="24"/>
           <w:szCs w:val="24"/>
         </w:rPr>
-        <w:t>West Bengal: 4 variants ("West Bengal", "WEST BENGAL", "</w:t>
-      </w:r>
-      <w:proofErr w:type="spellStart"/>
-      <w:r>
-        <w:rPr>
-          <w:rFonts w:ascii="Times New Roman" w:hAnsi="Times New Roman" w:cs="Times New Roman"/>
-          <w:sz w:val="24"/>
-          <w:szCs w:val="24"/>
-        </w:rPr>
-        <w:t>Westbengal</w:t>
-      </w:r>
-      <w:proofErr w:type="spellEnd"/>
-      <w:r>
-        <w:rPr>
-          <w:rFonts w:ascii="Times New Roman" w:hAnsi="Times New Roman" w:cs="Times New Roman"/>
-          <w:sz w:val="24"/>
-          <w:szCs w:val="24"/>
-        </w:rPr>
-        <w:t>", "west Bengal")</w:t>
+        <w:t>West Bengal: 4 variants ("West Bengal", "WEST BENGAL", "Westbengal", "west Bengal")</w:t>
       </w:r>
     </w:p>
     <w:p>
@@ -10411,6 +9954,7 @@
           <w:szCs w:val="24"/>
         </w:rPr>
       </w:pPr>
+      <w:bookmarkStart w:id="42" w:name="_Toc219829826"/>
       <w:r>
         <w:rPr>
           <w:rFonts w:ascii="Times New Roman" w:hAnsi="Times New Roman" w:cs="Times New Roman"/>
@@ -10422,6 +9966,7 @@
         </w:rPr>
         <w:t>7.2 September 2025 System Change</w:t>
       </w:r>
+      <w:bookmarkEnd w:id="42"/>
     </w:p>
     <w:p>
       <w:pPr>
@@ -10462,25 +10007,7 @@
           <w:sz w:val="24"/>
           <w:szCs w:val="24"/>
         </w:rPr>
-        <w:t xml:space="preserve">98-521 </w:t>
-      </w:r>
-      <w:proofErr w:type="spellStart"/>
-      <w:r>
-        <w:rPr>
-          <w:rFonts w:ascii="Times New Roman" w:hAnsi="Times New Roman" w:cs="Times New Roman"/>
-          <w:sz w:val="24"/>
-          <w:szCs w:val="24"/>
-        </w:rPr>
-        <w:t>enrollments</w:t>
-      </w:r>
-      <w:proofErr w:type="spellEnd"/>
-      <w:r>
-        <w:rPr>
-          <w:rFonts w:ascii="Times New Roman" w:hAnsi="Times New Roman" w:cs="Times New Roman"/>
-          <w:sz w:val="24"/>
-          <w:szCs w:val="24"/>
-        </w:rPr>
-        <w:t xml:space="preserve"> per transaction (batch reporting)</w:t>
+        <w:t>98-521 enrollments per transaction (batch reporting)</w:t>
       </w:r>
     </w:p>
     <w:p>
@@ -10544,25 +10071,7 @@
           <w:sz w:val="24"/>
           <w:szCs w:val="24"/>
         </w:rPr>
-        <w:t xml:space="preserve">3-4 </w:t>
-      </w:r>
-      <w:proofErr w:type="spellStart"/>
-      <w:r>
-        <w:rPr>
-          <w:rFonts w:ascii="Times New Roman" w:hAnsi="Times New Roman" w:cs="Times New Roman"/>
-          <w:sz w:val="24"/>
-          <w:szCs w:val="24"/>
-        </w:rPr>
-        <w:t>enrollments</w:t>
-      </w:r>
-      <w:proofErr w:type="spellEnd"/>
-      <w:r>
-        <w:rPr>
-          <w:rFonts w:ascii="Times New Roman" w:hAnsi="Times New Roman" w:cs="Times New Roman"/>
-          <w:sz w:val="24"/>
-          <w:szCs w:val="24"/>
-        </w:rPr>
-        <w:t xml:space="preserve"> per transaction (individual reporting)</w:t>
+        <w:t>3-4 enrollments per transaction (individual reporting)</w:t>
       </w:r>
     </w:p>
     <w:p>
@@ -10627,6 +10136,7 @@
           <w:szCs w:val="24"/>
         </w:rPr>
       </w:pPr>
+      <w:bookmarkStart w:id="43" w:name="_Toc219829827"/>
       <w:r>
         <w:rPr>
           <w:rFonts w:ascii="Times New Roman" w:hAnsi="Times New Roman" w:cs="Times New Roman"/>
@@ -10636,32 +10146,9 @@
           <w:sz w:val="24"/>
           <w:szCs w:val="24"/>
         </w:rPr>
-        <w:t xml:space="preserve">7.3 Northeast </w:t>
-      </w:r>
-      <w:proofErr w:type="spellStart"/>
-      <w:r>
-        <w:rPr>
-          <w:rFonts w:ascii="Times New Roman" w:hAnsi="Times New Roman" w:cs="Times New Roman"/>
-          <w:b/>
-          <w:bCs/>
-          <w:color w:val="auto"/>
-          <w:sz w:val="24"/>
-          <w:szCs w:val="24"/>
-        </w:rPr>
-        <w:t>Enrollment</w:t>
-      </w:r>
-      <w:proofErr w:type="spellEnd"/>
-      <w:r>
-        <w:rPr>
-          <w:rFonts w:ascii="Times New Roman" w:hAnsi="Times New Roman" w:cs="Times New Roman"/>
-          <w:b/>
-          <w:bCs/>
-          <w:color w:val="auto"/>
-          <w:sz w:val="24"/>
-          <w:szCs w:val="24"/>
-        </w:rPr>
-        <w:t xml:space="preserve"> Patterns</w:t>
-      </w:r>
+        <w:t>7.3 Northeast Enrollment Patterns</w:t>
+      </w:r>
+      <w:bookmarkEnd w:id="43"/>
     </w:p>
     <w:p>
       <w:pPr>
@@ -10703,25 +10190,7 @@
           <w:szCs w:val="24"/>
         </w:rPr>
         <w:lastRenderedPageBreak/>
-        <w:t xml:space="preserve">Meghalaya: 19% infant </w:t>
-      </w:r>
-      <w:proofErr w:type="spellStart"/>
-      <w:r>
-        <w:rPr>
-          <w:rFonts w:ascii="Times New Roman" w:hAnsi="Times New Roman" w:cs="Times New Roman"/>
-          <w:sz w:val="24"/>
-          <w:szCs w:val="24"/>
-        </w:rPr>
-        <w:t>enrollments</w:t>
-      </w:r>
-      <w:proofErr w:type="spellEnd"/>
-      <w:r>
-        <w:rPr>
-          <w:rFonts w:ascii="Times New Roman" w:hAnsi="Times New Roman" w:cs="Times New Roman"/>
-          <w:sz w:val="24"/>
-          <w:szCs w:val="24"/>
-        </w:rPr>
-        <w:t xml:space="preserve"> (vs 70-80% national average)</w:t>
+        <w:t>Meghalaya: 19% infant enrollments (vs 70-80% national average)</w:t>
       </w:r>
     </w:p>
     <w:p>
@@ -10872,6 +10341,7 @@
           <w:szCs w:val="24"/>
         </w:rPr>
       </w:pPr>
+      <w:bookmarkStart w:id="44" w:name="_Toc219829828"/>
       <w:r>
         <w:rPr>
           <w:rFonts w:ascii="Times New Roman" w:hAnsi="Times New Roman" w:cs="Times New Roman"/>
@@ -10883,6 +10353,7 @@
         </w:rPr>
         <w:t>7.4 March 2025 Data Anomaly</w:t>
       </w:r>
+      <w:bookmarkEnd w:id="44"/>
     </w:p>
     <w:p>
       <w:pPr>
@@ -10971,25 +10442,7 @@
           <w:sz w:val="24"/>
           <w:szCs w:val="24"/>
         </w:rPr>
-        <w:t xml:space="preserve"> Backlog processing event at analysis period </w:t>
-      </w:r>
-      <w:proofErr w:type="gramStart"/>
-      <w:r>
-        <w:rPr>
-          <w:rFonts w:ascii="Times New Roman" w:hAnsi="Times New Roman" w:cs="Times New Roman"/>
-          <w:sz w:val="24"/>
-          <w:szCs w:val="24"/>
-        </w:rPr>
-        <w:t>start</w:t>
-      </w:r>
-      <w:proofErr w:type="gramEnd"/>
-      <w:r>
-        <w:rPr>
-          <w:rFonts w:ascii="Times New Roman" w:hAnsi="Times New Roman" w:cs="Times New Roman"/>
-          <w:sz w:val="24"/>
-          <w:szCs w:val="24"/>
-        </w:rPr>
-        <w:t>.</w:t>
+        <w:t xml:space="preserve"> Backlog processing event at analysis period start.</w:t>
       </w:r>
     </w:p>
     <w:p>
@@ -11005,8 +10458,8 @@
           <w:szCs w:val="28"/>
         </w:rPr>
       </w:pPr>
-      <w:bookmarkStart w:id="42" w:name="_Toc219678554"/>
-      <w:bookmarkStart w:id="43" w:name="_Toc219678645"/>
+      <w:bookmarkStart w:id="45" w:name="_Toc219678554"/>
+      <w:bookmarkStart w:id="46" w:name="_Toc219829829"/>
       <w:r>
         <w:rPr>
           <w:rFonts w:ascii="Times New Roman" w:hAnsi="Times New Roman" w:cs="Times New Roman"/>
@@ -11018,8 +10471,8 @@
         </w:rPr>
         <w:t>8. SOLUTION FRAMEWORK</w:t>
       </w:r>
-      <w:bookmarkEnd w:id="42"/>
-      <w:bookmarkEnd w:id="43"/>
+      <w:bookmarkEnd w:id="45"/>
+      <w:bookmarkEnd w:id="46"/>
     </w:p>
     <w:p>
       <w:pPr>
@@ -11033,8 +10486,7 @@
           <w:szCs w:val="24"/>
         </w:rPr>
       </w:pPr>
-      <w:bookmarkStart w:id="44" w:name="_Toc219678555"/>
-      <w:bookmarkStart w:id="45" w:name="_Toc219678646"/>
+      <w:bookmarkStart w:id="47" w:name="_Toc219678555"/>
     </w:p>
     <w:p>
       <w:pPr>
@@ -11134,25 +10586,7 @@
           <w:sz w:val="24"/>
           <w:szCs w:val="24"/>
         </w:rPr>
-        <w:t xml:space="preserve">Expanded iris/facial recognition in manual </w:t>
-      </w:r>
-      <w:proofErr w:type="spellStart"/>
-      <w:r>
-        <w:rPr>
-          <w:rFonts w:ascii="Times New Roman" w:hAnsi="Times New Roman" w:cs="Times New Roman"/>
-          <w:sz w:val="24"/>
-          <w:szCs w:val="24"/>
-        </w:rPr>
-        <w:t>labor</w:t>
-      </w:r>
-      <w:proofErr w:type="spellEnd"/>
-      <w:r>
-        <w:rPr>
-          <w:rFonts w:ascii="Times New Roman" w:hAnsi="Times New Roman" w:cs="Times New Roman"/>
-          <w:sz w:val="24"/>
-          <w:szCs w:val="24"/>
-        </w:rPr>
-        <w:t xml:space="preserve"> regions</w:t>
+        <w:t>Expanded iris/facial recognition in manual labor regions</w:t>
       </w:r>
     </w:p>
     <w:p>
@@ -11174,25 +10608,7 @@
           <w:sz w:val="24"/>
           <w:szCs w:val="24"/>
         </w:rPr>
-        <w:t xml:space="preserve">Mobile </w:t>
-      </w:r>
-      <w:proofErr w:type="spellStart"/>
-      <w:r>
-        <w:rPr>
-          <w:rFonts w:ascii="Times New Roman" w:hAnsi="Times New Roman" w:cs="Times New Roman"/>
-          <w:sz w:val="24"/>
-          <w:szCs w:val="24"/>
-        </w:rPr>
-        <w:t>enrollment</w:t>
-      </w:r>
-      <w:proofErr w:type="spellEnd"/>
-      <w:r>
-        <w:rPr>
-          <w:rFonts w:ascii="Times New Roman" w:hAnsi="Times New Roman" w:cs="Times New Roman"/>
-          <w:sz w:val="24"/>
-          <w:szCs w:val="24"/>
-        </w:rPr>
-        <w:t xml:space="preserve"> units for remote areas</w:t>
+        <w:t>Mobile enrollment units for remote areas</w:t>
       </w:r>
     </w:p>
     <w:p>
@@ -11483,6 +10899,7 @@
           <w:szCs w:val="24"/>
         </w:rPr>
       </w:pPr>
+      <w:bookmarkStart w:id="48" w:name="_Toc219829830"/>
       <w:r>
         <w:rPr>
           <w:rFonts w:ascii="Times New Roman" w:hAnsi="Times New Roman" w:cs="Times New Roman"/>
@@ -11494,8 +10911,8 @@
         </w:rPr>
         <w:t>8.1 Traditional Solutions - Immediate Interventions</w:t>
       </w:r>
-      <w:bookmarkEnd w:id="44"/>
-      <w:bookmarkEnd w:id="45"/>
+      <w:bookmarkEnd w:id="47"/>
+      <w:bookmarkEnd w:id="48"/>
     </w:p>
     <w:p>
       <w:pPr>
@@ -11508,8 +10925,7 @@
           <w:szCs w:val="24"/>
         </w:rPr>
       </w:pPr>
-      <w:bookmarkStart w:id="46" w:name="_Toc219678556"/>
-      <w:bookmarkStart w:id="47" w:name="_Toc219678647"/>
+      <w:bookmarkStart w:id="49" w:name="_Toc219678556"/>
       <w:r>
         <w:rPr>
           <w:rFonts w:ascii="Times New Roman" w:hAnsi="Times New Roman" w:cs="Times New Roman"/>
@@ -11582,43 +10998,7 @@
           <w:sz w:val="24"/>
           <w:szCs w:val="24"/>
         </w:rPr>
-        <w:t xml:space="preserve"> Wardha, </w:t>
-      </w:r>
-      <w:proofErr w:type="spellStart"/>
-      <w:r>
-        <w:rPr>
-          <w:rFonts w:ascii="Times New Roman" w:hAnsi="Times New Roman" w:cs="Times New Roman"/>
-          <w:sz w:val="24"/>
-          <w:szCs w:val="24"/>
-        </w:rPr>
-        <w:t>Gadchiroli</w:t>
-      </w:r>
-      <w:proofErr w:type="spellEnd"/>
-      <w:r>
-        <w:rPr>
-          <w:rFonts w:ascii="Times New Roman" w:hAnsi="Times New Roman" w:cs="Times New Roman"/>
-          <w:sz w:val="24"/>
-          <w:szCs w:val="24"/>
-        </w:rPr>
-        <w:t xml:space="preserve">, Bhandara (Maharashtra), </w:t>
-      </w:r>
-      <w:proofErr w:type="spellStart"/>
-      <w:r>
-        <w:rPr>
-          <w:rFonts w:ascii="Times New Roman" w:hAnsi="Times New Roman" w:cs="Times New Roman"/>
-          <w:sz w:val="24"/>
-          <w:szCs w:val="24"/>
-        </w:rPr>
-        <w:t>Balod</w:t>
-      </w:r>
-      <w:proofErr w:type="spellEnd"/>
-      <w:r>
-        <w:rPr>
-          <w:rFonts w:ascii="Times New Roman" w:hAnsi="Times New Roman" w:cs="Times New Roman"/>
-          <w:sz w:val="24"/>
-          <w:szCs w:val="24"/>
-        </w:rPr>
-        <w:t xml:space="preserve"> (Chhattisgarh), Mansa (Punjab)</w:t>
+        <w:t xml:space="preserve"> Wardha, Gadchiroli, Bhandara (Maharashtra), Balod (Chhattisgarh), Mansa (Punjab)</w:t>
       </w:r>
     </w:p>
     <w:p>
@@ -11704,25 +11084,7 @@
           <w:sz w:val="24"/>
           <w:szCs w:val="24"/>
         </w:rPr>
-        <w:t xml:space="preserve"> Addresses potential fingerprint quality issues in manual </w:t>
-      </w:r>
-      <w:proofErr w:type="spellStart"/>
-      <w:r>
-        <w:rPr>
-          <w:rFonts w:ascii="Times New Roman" w:hAnsi="Times New Roman" w:cs="Times New Roman"/>
-          <w:sz w:val="24"/>
-          <w:szCs w:val="24"/>
-        </w:rPr>
-        <w:t>labor</w:t>
-      </w:r>
-      <w:proofErr w:type="spellEnd"/>
-      <w:r>
-        <w:rPr>
-          <w:rFonts w:ascii="Times New Roman" w:hAnsi="Times New Roman" w:cs="Times New Roman"/>
-          <w:sz w:val="24"/>
-          <w:szCs w:val="24"/>
-        </w:rPr>
-        <w:t xml:space="preserve"> populations</w:t>
+        <w:t xml:space="preserve"> Addresses potential fingerprint quality issues in manual labor populations</w:t>
       </w:r>
     </w:p>
     <w:p>
@@ -11744,9 +11106,18 @@
           <w:sz w:val="24"/>
           <w:szCs w:val="24"/>
         </w:rPr>
-        <w:t xml:space="preserve">Mobile </w:t>
-      </w:r>
-      <w:proofErr w:type="spellStart"/>
+        <w:t>Mobile Enrollment Units</w:t>
+      </w:r>
+    </w:p>
+    <w:p>
+      <w:pPr>
+        <w:jc w:val="both"/>
+        <w:rPr>
+          <w:rFonts w:ascii="Times New Roman" w:hAnsi="Times New Roman" w:cs="Times New Roman"/>
+          <w:sz w:val="24"/>
+          <w:szCs w:val="24"/>
+        </w:rPr>
+      </w:pPr>
       <w:r>
         <w:rPr>
           <w:rFonts w:ascii="Times New Roman" w:hAnsi="Times New Roman" w:cs="Times New Roman"/>
@@ -11755,9 +11126,16 @@
           <w:sz w:val="24"/>
           <w:szCs w:val="24"/>
         </w:rPr>
-        <w:t>Enrollment</w:t>
-      </w:r>
-      <w:proofErr w:type="spellEnd"/>
+        <w:t>Target:</w:t>
+      </w:r>
+      <w:r>
+        <w:rPr>
+          <w:rFonts w:ascii="Times New Roman" w:hAnsi="Times New Roman" w:cs="Times New Roman"/>
+          <w:sz w:val="24"/>
+          <w:szCs w:val="24"/>
+        </w:rPr>
+        <w:t xml:space="preserve"> Remote/tribal areas with documented access challenges </w:t>
+      </w:r>
       <w:r>
         <w:rPr>
           <w:rFonts w:ascii="Times New Roman" w:hAnsi="Times New Roman" w:cs="Times New Roman"/>
@@ -11766,18 +11144,16 @@
           <w:sz w:val="24"/>
           <w:szCs w:val="24"/>
         </w:rPr>
-        <w:t xml:space="preserve"> Units</w:t>
-      </w:r>
-    </w:p>
-    <w:p>
-      <w:pPr>
-        <w:jc w:val="both"/>
-        <w:rPr>
-          <w:rFonts w:ascii="Times New Roman" w:hAnsi="Times New Roman" w:cs="Times New Roman"/>
-          <w:sz w:val="24"/>
-          <w:szCs w:val="24"/>
-        </w:rPr>
-      </w:pPr>
+        <w:t>Actions:</w:t>
+      </w:r>
+      <w:r>
+        <w:rPr>
+          <w:rFonts w:ascii="Times New Roman" w:hAnsi="Times New Roman" w:cs="Times New Roman"/>
+          <w:sz w:val="24"/>
+          <w:szCs w:val="24"/>
+        </w:rPr>
+        <w:t xml:space="preserve"> Circuit-based mobile vans visiting villages weekly </w:t>
+      </w:r>
       <w:r>
         <w:rPr>
           <w:rFonts w:ascii="Times New Roman" w:hAnsi="Times New Roman" w:cs="Times New Roman"/>
@@ -11786,17 +11162,20 @@
           <w:sz w:val="24"/>
           <w:szCs w:val="24"/>
         </w:rPr>
-        <w:t>Target:</w:t>
-      </w:r>
-      <w:r>
-        <w:rPr>
-          <w:rFonts w:ascii="Times New Roman" w:hAnsi="Times New Roman" w:cs="Times New Roman"/>
-          <w:sz w:val="24"/>
-          <w:szCs w:val="24"/>
-        </w:rPr>
-        <w:t xml:space="preserve"> Remote/tribal areas with documented access challenges </w:t>
-      </w:r>
-      <w:r>
+        <w:t>Benefit:</w:t>
+      </w:r>
+      <w:r>
+        <w:rPr>
+          <w:rFonts w:ascii="Times New Roman" w:hAnsi="Times New Roman" w:cs="Times New Roman"/>
+          <w:sz w:val="24"/>
+          <w:szCs w:val="24"/>
+        </w:rPr>
+        <w:t xml:space="preserve"> Reduces travel distances in underserved regions</w:t>
+      </w:r>
+    </w:p>
+    <w:p>
+      <w:pPr>
+        <w:jc w:val="both"/>
         <w:rPr>
           <w:rFonts w:ascii="Times New Roman" w:hAnsi="Times New Roman" w:cs="Times New Roman"/>
           <w:b/>
@@ -11804,16 +11183,7 @@
           <w:sz w:val="24"/>
           <w:szCs w:val="24"/>
         </w:rPr>
-        <w:t>Actions:</w:t>
-      </w:r>
-      <w:r>
-        <w:rPr>
-          <w:rFonts w:ascii="Times New Roman" w:hAnsi="Times New Roman" w:cs="Times New Roman"/>
-          <w:sz w:val="24"/>
-          <w:szCs w:val="24"/>
-        </w:rPr>
-        <w:t xml:space="preserve"> Circuit-based mobile vans visiting villages weekly </w:t>
-      </w:r>
+      </w:pPr>
       <w:r>
         <w:rPr>
           <w:rFonts w:ascii="Times New Roman" w:hAnsi="Times New Roman" w:cs="Times New Roman"/>
@@ -11822,20 +11192,19 @@
           <w:sz w:val="24"/>
           <w:szCs w:val="24"/>
         </w:rPr>
-        <w:t>Benefit:</w:t>
-      </w:r>
-      <w:r>
-        <w:rPr>
-          <w:rFonts w:ascii="Times New Roman" w:hAnsi="Times New Roman" w:cs="Times New Roman"/>
-          <w:sz w:val="24"/>
-          <w:szCs w:val="24"/>
-        </w:rPr>
-        <w:t xml:space="preserve"> Reduces travel distances in underserved regions</w:t>
+        <w:t>Operator Training</w:t>
       </w:r>
     </w:p>
     <w:p>
       <w:pPr>
         <w:jc w:val="both"/>
+        <w:rPr>
+          <w:rFonts w:ascii="Times New Roman" w:hAnsi="Times New Roman" w:cs="Times New Roman"/>
+          <w:sz w:val="24"/>
+          <w:szCs w:val="24"/>
+        </w:rPr>
+      </w:pPr>
+      <w:r>
         <w:rPr>
           <w:rFonts w:ascii="Times New Roman" w:hAnsi="Times New Roman" w:cs="Times New Roman"/>
           <w:b/>
@@ -11843,7 +11212,16 @@
           <w:sz w:val="24"/>
           <w:szCs w:val="24"/>
         </w:rPr>
-      </w:pPr>
+        <w:t>Actions:</w:t>
+      </w:r>
+      <w:r>
+        <w:rPr>
+          <w:rFonts w:ascii="Times New Roman" w:hAnsi="Times New Roman" w:cs="Times New Roman"/>
+          <w:sz w:val="24"/>
+          <w:szCs w:val="24"/>
+        </w:rPr>
+        <w:t xml:space="preserve"> Comprehensive training programs, skill assessments, performance tracking </w:t>
+      </w:r>
       <w:r>
         <w:rPr>
           <w:rFonts w:ascii="Times New Roman" w:hAnsi="Times New Roman" w:cs="Times New Roman"/>
@@ -11852,19 +11230,20 @@
           <w:sz w:val="24"/>
           <w:szCs w:val="24"/>
         </w:rPr>
-        <w:t>Operator Training</w:t>
+        <w:t>Focus:</w:t>
+      </w:r>
+      <w:r>
+        <w:rPr>
+          <w:rFonts w:ascii="Times New Roman" w:hAnsi="Times New Roman" w:cs="Times New Roman"/>
+          <w:sz w:val="24"/>
+          <w:szCs w:val="24"/>
+        </w:rPr>
+        <w:t xml:space="preserve"> Proper biometric capture techniques, troubleshooting, quality assurance</w:t>
       </w:r>
     </w:p>
     <w:p>
       <w:pPr>
         <w:jc w:val="both"/>
-        <w:rPr>
-          <w:rFonts w:ascii="Times New Roman" w:hAnsi="Times New Roman" w:cs="Times New Roman"/>
-          <w:sz w:val="24"/>
-          <w:szCs w:val="24"/>
-        </w:rPr>
-      </w:pPr>
-      <w:r>
         <w:rPr>
           <w:rFonts w:ascii="Times New Roman" w:hAnsi="Times New Roman" w:cs="Times New Roman"/>
           <w:b/>
@@ -11872,16 +11251,7 @@
           <w:sz w:val="24"/>
           <w:szCs w:val="24"/>
         </w:rPr>
-        <w:t>Actions:</w:t>
-      </w:r>
-      <w:r>
-        <w:rPr>
-          <w:rFonts w:ascii="Times New Roman" w:hAnsi="Times New Roman" w:cs="Times New Roman"/>
-          <w:sz w:val="24"/>
-          <w:szCs w:val="24"/>
-        </w:rPr>
-        <w:t xml:space="preserve"> Comprehensive training programs, skill assessments, performance tracking </w:t>
-      </w:r>
+      </w:pPr>
       <w:r>
         <w:rPr>
           <w:rFonts w:ascii="Times New Roman" w:hAnsi="Times New Roman" w:cs="Times New Roman"/>
@@ -11890,20 +11260,19 @@
           <w:sz w:val="24"/>
           <w:szCs w:val="24"/>
         </w:rPr>
-        <w:t>Focus:</w:t>
-      </w:r>
-      <w:r>
-        <w:rPr>
-          <w:rFonts w:ascii="Times New Roman" w:hAnsi="Times New Roman" w:cs="Times New Roman"/>
-          <w:sz w:val="24"/>
-          <w:szCs w:val="24"/>
-        </w:rPr>
-        <w:t xml:space="preserve"> Proper biometric capture techniques, troubleshooting, quality assurance</w:t>
+        <w:t>Demographic Update Streamlining</w:t>
       </w:r>
     </w:p>
     <w:p>
       <w:pPr>
         <w:jc w:val="both"/>
+        <w:rPr>
+          <w:rFonts w:ascii="Times New Roman" w:hAnsi="Times New Roman" w:cs="Times New Roman"/>
+          <w:sz w:val="24"/>
+          <w:szCs w:val="24"/>
+        </w:rPr>
+      </w:pPr>
+      <w:r>
         <w:rPr>
           <w:rFonts w:ascii="Times New Roman" w:hAnsi="Times New Roman" w:cs="Times New Roman"/>
           <w:b/>
@@ -11911,7 +11280,16 @@
           <w:sz w:val="24"/>
           <w:szCs w:val="24"/>
         </w:rPr>
-      </w:pPr>
+        <w:t>Target:</w:t>
+      </w:r>
+      <w:r>
+        <w:rPr>
+          <w:rFonts w:ascii="Times New Roman" w:hAnsi="Times New Roman" w:cs="Times New Roman"/>
+          <w:sz w:val="24"/>
+          <w:szCs w:val="24"/>
+        </w:rPr>
+        <w:t xml:space="preserve"> High-migration urban centers (Delhi, Mumbai, Bengaluru, Chennai) </w:t>
+      </w:r>
       <w:r>
         <w:rPr>
           <w:rFonts w:ascii="Times New Roman" w:hAnsi="Times New Roman" w:cs="Times New Roman"/>
@@ -11920,18 +11298,16 @@
           <w:sz w:val="24"/>
           <w:szCs w:val="24"/>
         </w:rPr>
-        <w:t>Demographic Update Streamlining</w:t>
-      </w:r>
-    </w:p>
-    <w:p>
-      <w:pPr>
-        <w:jc w:val="both"/>
-        <w:rPr>
-          <w:rFonts w:ascii="Times New Roman" w:hAnsi="Times New Roman" w:cs="Times New Roman"/>
-          <w:sz w:val="24"/>
-          <w:szCs w:val="24"/>
-        </w:rPr>
-      </w:pPr>
+        <w:t>Actions:</w:t>
+      </w:r>
+      <w:r>
+        <w:rPr>
+          <w:rFonts w:ascii="Times New Roman" w:hAnsi="Times New Roman" w:cs="Times New Roman"/>
+          <w:sz w:val="24"/>
+          <w:szCs w:val="24"/>
+        </w:rPr>
+        <w:t xml:space="preserve"> Online address update portal, reduced verification times, self-service kiosks </w:t>
+      </w:r>
       <w:r>
         <w:rPr>
           <w:rFonts w:ascii="Times New Roman" w:hAnsi="Times New Roman" w:cs="Times New Roman"/>
@@ -11940,60 +11316,6 @@
           <w:sz w:val="24"/>
           <w:szCs w:val="24"/>
         </w:rPr>
-        <w:t>Target:</w:t>
-      </w:r>
-      <w:r>
-        <w:rPr>
-          <w:rFonts w:ascii="Times New Roman" w:hAnsi="Times New Roman" w:cs="Times New Roman"/>
-          <w:sz w:val="24"/>
-          <w:szCs w:val="24"/>
-        </w:rPr>
-        <w:t xml:space="preserve"> High-migration urban </w:t>
-      </w:r>
-      <w:proofErr w:type="spellStart"/>
-      <w:r>
-        <w:rPr>
-          <w:rFonts w:ascii="Times New Roman" w:hAnsi="Times New Roman" w:cs="Times New Roman"/>
-          <w:sz w:val="24"/>
-          <w:szCs w:val="24"/>
-        </w:rPr>
-        <w:t>centers</w:t>
-      </w:r>
-      <w:proofErr w:type="spellEnd"/>
-      <w:r>
-        <w:rPr>
-          <w:rFonts w:ascii="Times New Roman" w:hAnsi="Times New Roman" w:cs="Times New Roman"/>
-          <w:sz w:val="24"/>
-          <w:szCs w:val="24"/>
-        </w:rPr>
-        <w:t xml:space="preserve"> (Delhi, Mumbai, Bengaluru, Chennai) </w:t>
-      </w:r>
-      <w:r>
-        <w:rPr>
-          <w:rFonts w:ascii="Times New Roman" w:hAnsi="Times New Roman" w:cs="Times New Roman"/>
-          <w:b/>
-          <w:bCs/>
-          <w:sz w:val="24"/>
-          <w:szCs w:val="24"/>
-        </w:rPr>
-        <w:t>Actions:</w:t>
-      </w:r>
-      <w:r>
-        <w:rPr>
-          <w:rFonts w:ascii="Times New Roman" w:hAnsi="Times New Roman" w:cs="Times New Roman"/>
-          <w:sz w:val="24"/>
-          <w:szCs w:val="24"/>
-        </w:rPr>
-        <w:t xml:space="preserve"> Online address update portal, reduced verification times, self-service kiosks </w:t>
-      </w:r>
-      <w:r>
-        <w:rPr>
-          <w:rFonts w:ascii="Times New Roman" w:hAnsi="Times New Roman" w:cs="Times New Roman"/>
-          <w:b/>
-          <w:bCs/>
-          <w:sz w:val="24"/>
-          <w:szCs w:val="24"/>
-        </w:rPr>
         <w:t>Benefit:</w:t>
       </w:r>
       <w:r>
@@ -12002,43 +11324,7 @@
           <w:sz w:val="24"/>
           <w:szCs w:val="24"/>
         </w:rPr>
-        <w:t xml:space="preserve"> Reduces </w:t>
-      </w:r>
-      <w:proofErr w:type="spellStart"/>
-      <w:r>
-        <w:rPr>
-          <w:rFonts w:ascii="Times New Roman" w:hAnsi="Times New Roman" w:cs="Times New Roman"/>
-          <w:sz w:val="24"/>
-          <w:szCs w:val="24"/>
-        </w:rPr>
-        <w:t>enrollment</w:t>
-      </w:r>
-      <w:proofErr w:type="spellEnd"/>
-      <w:r>
-        <w:rPr>
-          <w:rFonts w:ascii="Times New Roman" w:hAnsi="Times New Roman" w:cs="Times New Roman"/>
-          <w:sz w:val="24"/>
-          <w:szCs w:val="24"/>
-        </w:rPr>
-        <w:t xml:space="preserve"> </w:t>
-      </w:r>
-      <w:proofErr w:type="spellStart"/>
-      <w:r>
-        <w:rPr>
-          <w:rFonts w:ascii="Times New Roman" w:hAnsi="Times New Roman" w:cs="Times New Roman"/>
-          <w:sz w:val="24"/>
-          <w:szCs w:val="24"/>
-        </w:rPr>
-        <w:t>center</w:t>
-      </w:r>
-      <w:proofErr w:type="spellEnd"/>
-      <w:r>
-        <w:rPr>
-          <w:rFonts w:ascii="Times New Roman" w:hAnsi="Times New Roman" w:cs="Times New Roman"/>
-          <w:sz w:val="24"/>
-          <w:szCs w:val="24"/>
-        </w:rPr>
-        <w:t xml:space="preserve"> congestion in cities</w:t>
+        <w:t xml:space="preserve"> Reduces enrollment center congestion in cities</w:t>
       </w:r>
     </w:p>
     <w:p>
@@ -12172,6 +11458,7 @@
           <w:szCs w:val="24"/>
         </w:rPr>
       </w:pPr>
+      <w:bookmarkStart w:id="50" w:name="_Toc219829831"/>
       <w:r>
         <w:rPr>
           <w:rFonts w:ascii="Times New Roman" w:hAnsi="Times New Roman" w:cs="Times New Roman"/>
@@ -12183,8 +11470,8 @@
         </w:rPr>
         <w:t>8.2 AI-Powered Monitoring Platform (Innovation)</w:t>
       </w:r>
-      <w:bookmarkEnd w:id="46"/>
-      <w:bookmarkEnd w:id="47"/>
+      <w:bookmarkEnd w:id="49"/>
+      <w:bookmarkEnd w:id="50"/>
     </w:p>
     <w:p>
       <w:pPr>
@@ -12257,25 +11544,7 @@
           <w:sz w:val="24"/>
           <w:szCs w:val="24"/>
         </w:rPr>
-        <w:t>Transform UIDAI's data infrastructure from reactive (</w:t>
-      </w:r>
-      <w:proofErr w:type="spellStart"/>
-      <w:r>
-        <w:rPr>
-          <w:rFonts w:ascii="Times New Roman" w:hAnsi="Times New Roman" w:cs="Times New Roman"/>
-          <w:sz w:val="24"/>
-          <w:szCs w:val="24"/>
-        </w:rPr>
-        <w:t>analyzing</w:t>
-      </w:r>
-      <w:proofErr w:type="spellEnd"/>
-      <w:r>
-        <w:rPr>
-          <w:rFonts w:ascii="Times New Roman" w:hAnsi="Times New Roman" w:cs="Times New Roman"/>
-          <w:sz w:val="24"/>
-          <w:szCs w:val="24"/>
-        </w:rPr>
-        <w:t xml:space="preserve"> problems after they occur) to proactive (predicting and preventing problems before they impact citizens).</w:t>
+        <w:t>Transform UIDAI's data infrastructure from reactive (analyzing problems after they occur) to proactive (predicting and preventing problems before they impact citizens).</w:t>
       </w:r>
     </w:p>
     <w:p>
@@ -12338,43 +11607,7 @@
           <w:sz w:val="24"/>
           <w:szCs w:val="24"/>
         </w:rPr>
-        <w:t xml:space="preserve">Live monitoring of </w:t>
-      </w:r>
-      <w:proofErr w:type="spellStart"/>
-      <w:r>
-        <w:rPr>
-          <w:rFonts w:ascii="Times New Roman" w:hAnsi="Times New Roman" w:cs="Times New Roman"/>
-          <w:sz w:val="24"/>
-          <w:szCs w:val="24"/>
-        </w:rPr>
-        <w:t>enrollment</w:t>
-      </w:r>
-      <w:proofErr w:type="spellEnd"/>
-      <w:r>
-        <w:rPr>
-          <w:rFonts w:ascii="Times New Roman" w:hAnsi="Times New Roman" w:cs="Times New Roman"/>
-          <w:sz w:val="24"/>
-          <w:szCs w:val="24"/>
-        </w:rPr>
-        <w:t xml:space="preserve"> </w:t>
-      </w:r>
-      <w:proofErr w:type="spellStart"/>
-      <w:r>
-        <w:rPr>
-          <w:rFonts w:ascii="Times New Roman" w:hAnsi="Times New Roman" w:cs="Times New Roman"/>
-          <w:sz w:val="24"/>
-          <w:szCs w:val="24"/>
-        </w:rPr>
-        <w:t>center</w:t>
-      </w:r>
-      <w:proofErr w:type="spellEnd"/>
-      <w:r>
-        <w:rPr>
-          <w:rFonts w:ascii="Times New Roman" w:hAnsi="Times New Roman" w:cs="Times New Roman"/>
-          <w:sz w:val="24"/>
-          <w:szCs w:val="24"/>
-        </w:rPr>
-        <w:t xml:space="preserve"> performance</w:t>
+        <w:t>Live monitoring of enrollment center performance</w:t>
       </w:r>
     </w:p>
     <w:p>
@@ -13176,7 +12409,7 @@
     </w:p>
     <w:p>
       <w:pPr>
-        <w:jc w:val="both"/>
+        <w:jc w:val="center"/>
         <w:rPr>
           <w:rFonts w:ascii="Times New Roman" w:hAnsi="Times New Roman" w:cs="Times New Roman"/>
           <w:sz w:val="24"/>
@@ -13649,18 +12882,8 @@
           <w:sz w:val="24"/>
           <w:szCs w:val="24"/>
         </w:rPr>
-        <w:t xml:space="preserve">Backend: Python </w:t>
-      </w:r>
-      <w:proofErr w:type="spellStart"/>
-      <w:r>
-        <w:rPr>
-          <w:rFonts w:ascii="Times New Roman" w:hAnsi="Times New Roman" w:cs="Times New Roman"/>
-          <w:sz w:val="24"/>
-          <w:szCs w:val="24"/>
-        </w:rPr>
-        <w:t>FastAPI</w:t>
-      </w:r>
-      <w:proofErr w:type="spellEnd"/>
+        <w:t>Backend: Python FastAPI</w:t>
+      </w:r>
     </w:p>
     <w:p>
       <w:pPr>
@@ -14016,8 +13239,7 @@
         </w:rPr>
         <w:t xml:space="preserve"> The prototype demonstrates technical feasibility; production deployment would require extensive security hardening, user acceptance testing, and stakeholder validation.</w:t>
       </w:r>
-      <w:bookmarkStart w:id="48" w:name="_Toc219678557"/>
-      <w:bookmarkStart w:id="49" w:name="_Toc219678648"/>
+      <w:bookmarkStart w:id="51" w:name="_Toc219678557"/>
     </w:p>
     <w:p>
       <w:pPr>
@@ -14032,6 +13254,7 @@
           <w:szCs w:val="28"/>
         </w:rPr>
       </w:pPr>
+      <w:bookmarkStart w:id="52" w:name="_Toc219829832"/>
       <w:r>
         <w:rPr>
           <w:rFonts w:ascii="Times New Roman" w:hAnsi="Times New Roman" w:cs="Times New Roman"/>
@@ -14043,8 +13266,8 @@
         </w:rPr>
         <w:t>9. IMPACT &amp; RECOMMENDATIONS</w:t>
       </w:r>
-      <w:bookmarkEnd w:id="48"/>
-      <w:bookmarkEnd w:id="49"/>
+      <w:bookmarkEnd w:id="51"/>
+      <w:bookmarkEnd w:id="52"/>
     </w:p>
     <w:p>
       <w:pPr>
@@ -14058,8 +13281,8 @@
           <w:szCs w:val="24"/>
         </w:rPr>
       </w:pPr>
-      <w:bookmarkStart w:id="50" w:name="_Toc219678558"/>
-      <w:bookmarkStart w:id="51" w:name="_Toc219678649"/>
+      <w:bookmarkStart w:id="53" w:name="_Toc219678558"/>
+      <w:bookmarkStart w:id="54" w:name="_Toc219829833"/>
       <w:r>
         <w:rPr>
           <w:rFonts w:ascii="Times New Roman" w:hAnsi="Times New Roman" w:cs="Times New Roman"/>
@@ -14071,8 +13294,8 @@
         </w:rPr>
         <w:t>9.1 Scale of Impact</w:t>
       </w:r>
-      <w:bookmarkEnd w:id="50"/>
-      <w:bookmarkEnd w:id="51"/>
+      <w:bookmarkEnd w:id="53"/>
+      <w:bookmarkEnd w:id="54"/>
     </w:p>
     <w:p>
       <w:pPr>
@@ -14189,25 +13412,7 @@
           <w:sz w:val="24"/>
           <w:szCs w:val="24"/>
         </w:rPr>
-        <w:t xml:space="preserve">50-60 million manual </w:t>
-      </w:r>
-      <w:proofErr w:type="spellStart"/>
-      <w:r>
-        <w:rPr>
-          <w:rFonts w:ascii="Times New Roman" w:hAnsi="Times New Roman" w:cs="Times New Roman"/>
-          <w:sz w:val="24"/>
-          <w:szCs w:val="24"/>
-        </w:rPr>
-        <w:t>laborers</w:t>
-      </w:r>
-      <w:proofErr w:type="spellEnd"/>
-      <w:r>
-        <w:rPr>
-          <w:rFonts w:ascii="Times New Roman" w:hAnsi="Times New Roman" w:cs="Times New Roman"/>
-          <w:sz w:val="24"/>
-          <w:szCs w:val="24"/>
-        </w:rPr>
-        <w:t xml:space="preserve"> (farmers, construction workers)</w:t>
+        <w:t>50-60 million manual laborers (farmers, construction workers)</w:t>
       </w:r>
     </w:p>
     <w:p>
@@ -14272,8 +13477,8 @@
           <w:szCs w:val="24"/>
         </w:rPr>
       </w:pPr>
-      <w:bookmarkStart w:id="52" w:name="_Toc219678559"/>
-      <w:bookmarkStart w:id="53" w:name="_Toc219678650"/>
+      <w:bookmarkStart w:id="55" w:name="_Toc219678559"/>
+      <w:bookmarkStart w:id="56" w:name="_Toc219829834"/>
       <w:r>
         <w:rPr>
           <w:rFonts w:ascii="Times New Roman" w:hAnsi="Times New Roman" w:cs="Times New Roman"/>
@@ -14285,8 +13490,8 @@
         </w:rPr>
         <w:t>9.2 Priority Actions</w:t>
       </w:r>
-      <w:bookmarkEnd w:id="52"/>
-      <w:bookmarkEnd w:id="53"/>
+      <w:bookmarkEnd w:id="55"/>
+      <w:bookmarkEnd w:id="56"/>
     </w:p>
     <w:p>
       <w:pPr>
@@ -14305,7 +13510,27 @@
           <w:sz w:val="24"/>
           <w:szCs w:val="24"/>
         </w:rPr>
-        <w:t>IMMEDIATE (0-3 Months):</w:t>
+        <w:t>IMMEDIATE</w:t>
+      </w:r>
+      <w:r>
+        <w:rPr>
+          <w:rFonts w:ascii="Times New Roman" w:hAnsi="Times New Roman" w:cs="Times New Roman"/>
+          <w:b/>
+          <w:bCs/>
+          <w:sz w:val="24"/>
+          <w:szCs w:val="24"/>
+        </w:rPr>
+        <w:t xml:space="preserve"> </w:t>
+      </w:r>
+      <w:r>
+        <w:rPr>
+          <w:rFonts w:ascii="Times New Roman" w:hAnsi="Times New Roman" w:cs="Times New Roman"/>
+          <w:b/>
+          <w:bCs/>
+          <w:sz w:val="24"/>
+          <w:szCs w:val="24"/>
+        </w:rPr>
+        <w:t>:</w:t>
       </w:r>
     </w:p>
     <w:p>
@@ -14327,43 +13552,7 @@
           <w:sz w:val="24"/>
           <w:szCs w:val="24"/>
         </w:rPr>
-        <w:t xml:space="preserve">Emergency infrastructure upgrades in top 10 crisis districts (Wardha, </w:t>
-      </w:r>
-      <w:proofErr w:type="spellStart"/>
-      <w:r>
-        <w:rPr>
-          <w:rFonts w:ascii="Times New Roman" w:hAnsi="Times New Roman" w:cs="Times New Roman"/>
-          <w:sz w:val="24"/>
-          <w:szCs w:val="24"/>
-        </w:rPr>
-        <w:t>Gadchiroli</w:t>
-      </w:r>
-      <w:proofErr w:type="spellEnd"/>
-      <w:r>
-        <w:rPr>
-          <w:rFonts w:ascii="Times New Roman" w:hAnsi="Times New Roman" w:cs="Times New Roman"/>
-          <w:sz w:val="24"/>
-          <w:szCs w:val="24"/>
-        </w:rPr>
-        <w:t xml:space="preserve">, Bhandara, </w:t>
-      </w:r>
-      <w:proofErr w:type="spellStart"/>
-      <w:r>
-        <w:rPr>
-          <w:rFonts w:ascii="Times New Roman" w:hAnsi="Times New Roman" w:cs="Times New Roman"/>
-          <w:sz w:val="24"/>
-          <w:szCs w:val="24"/>
-        </w:rPr>
-        <w:t>Balod</w:t>
-      </w:r>
-      <w:proofErr w:type="spellEnd"/>
-      <w:r>
-        <w:rPr>
-          <w:rFonts w:ascii="Times New Roman" w:hAnsi="Times New Roman" w:cs="Times New Roman"/>
-          <w:sz w:val="24"/>
-          <w:szCs w:val="24"/>
-        </w:rPr>
-        <w:t>, Mansa)</w:t>
+        <w:t>Emergency infrastructure upgrades in top 10 crisis districts (Wardha, Gadchiroli, Bhandara, Balod, Mansa)</w:t>
       </w:r>
     </w:p>
     <w:p>
@@ -14427,26 +13616,8 @@
           <w:sz w:val="24"/>
           <w:szCs w:val="24"/>
         </w:rPr>
-        <w:t>HIGH PRIORITY (3-6 Months):</w:t>
-      </w:r>
-      <w:r>
-        <w:rPr>
-          <w:rFonts w:ascii="Times New Roman" w:hAnsi="Times New Roman" w:cs="Times New Roman"/>
-          <w:sz w:val="24"/>
-          <w:szCs w:val="24"/>
-        </w:rPr>
-        <w:t xml:space="preserve"> 4. Operator training programs in crisis regions 5. Online demographic update portal for urban migration hubs 6. Multi-modal authentication standardization</w:t>
-      </w:r>
-    </w:p>
-    <w:p>
-      <w:pPr>
-        <w:jc w:val="both"/>
-        <w:rPr>
-          <w:rFonts w:ascii="Times New Roman" w:hAnsi="Times New Roman" w:cs="Times New Roman"/>
-          <w:sz w:val="24"/>
-          <w:szCs w:val="24"/>
-        </w:rPr>
-      </w:pPr>
+        <w:t>HIGH PRIORITY</w:t>
+      </w:r>
       <w:r>
         <w:rPr>
           <w:rFonts w:ascii="Times New Roman" w:hAnsi="Times New Roman" w:cs="Times New Roman"/>
@@ -14455,8 +13626,65 @@
           <w:sz w:val="24"/>
           <w:szCs w:val="24"/>
         </w:rPr>
-        <w:lastRenderedPageBreak/>
-        <w:t>LONG-TERM (6-18 Months):</w:t>
+        <w:t xml:space="preserve"> </w:t>
+      </w:r>
+      <w:r>
+        <w:rPr>
+          <w:rFonts w:ascii="Times New Roman" w:hAnsi="Times New Roman" w:cs="Times New Roman"/>
+          <w:b/>
+          <w:bCs/>
+          <w:sz w:val="24"/>
+          <w:szCs w:val="24"/>
+        </w:rPr>
+        <w:t>:</w:t>
+      </w:r>
+      <w:r>
+        <w:rPr>
+          <w:rFonts w:ascii="Times New Roman" w:hAnsi="Times New Roman" w:cs="Times New Roman"/>
+          <w:sz w:val="24"/>
+          <w:szCs w:val="24"/>
+        </w:rPr>
+        <w:t xml:space="preserve"> 4. Operator training programs in crisis regions 5. Online demographic update portal for urban migration hubs 6. Multi-modal authentication standardization</w:t>
+      </w:r>
+    </w:p>
+    <w:p>
+      <w:pPr>
+        <w:jc w:val="both"/>
+        <w:rPr>
+          <w:rFonts w:ascii="Times New Roman" w:hAnsi="Times New Roman" w:cs="Times New Roman"/>
+          <w:sz w:val="24"/>
+          <w:szCs w:val="24"/>
+        </w:rPr>
+      </w:pPr>
+      <w:r>
+        <w:rPr>
+          <w:rFonts w:ascii="Times New Roman" w:hAnsi="Times New Roman" w:cs="Times New Roman"/>
+          <w:b/>
+          <w:bCs/>
+          <w:sz w:val="24"/>
+          <w:szCs w:val="24"/>
+        </w:rPr>
+        <w:t>LONG-TERM</w:t>
+      </w:r>
+      <w:r>
+        <w:rPr>
+          <w:rFonts w:ascii="Times New Roman" w:hAnsi="Times New Roman" w:cs="Times New Roman"/>
+          <w:b/>
+          <w:bCs/>
+          <w:sz w:val="24"/>
+          <w:szCs w:val="24"/>
+        </w:rPr>
+        <w:t xml:space="preserve"> </w:t>
+      </w:r>
+      <w:r>
+        <w:rPr>
+          <w:rFonts w:ascii="Times New Roman" w:hAnsi="Times New Roman" w:cs="Times New Roman"/>
+          <w:b/>
+          <w:bCs/>
+          <w:sz w:val="24"/>
+          <w:szCs w:val="24"/>
+        </w:rPr>
+        <w:t>:</w:t>
       </w:r>
       <w:r>
         <w:rPr>
@@ -14479,8 +13707,8 @@
           <w:szCs w:val="24"/>
         </w:rPr>
       </w:pPr>
-      <w:bookmarkStart w:id="54" w:name="_Toc219678560"/>
-      <w:bookmarkStart w:id="55" w:name="_Toc219678651"/>
+      <w:bookmarkStart w:id="57" w:name="_Toc219678560"/>
+      <w:bookmarkStart w:id="58" w:name="_Toc219829835"/>
       <w:r>
         <w:rPr>
           <w:rFonts w:ascii="Times New Roman" w:hAnsi="Times New Roman" w:cs="Times New Roman"/>
@@ -14490,10 +13718,11 @@
           <w:sz w:val="24"/>
           <w:szCs w:val="24"/>
         </w:rPr>
+        <w:lastRenderedPageBreak/>
         <w:t>9.3 Success Metrics</w:t>
       </w:r>
-      <w:bookmarkEnd w:id="54"/>
-      <w:bookmarkEnd w:id="55"/>
+      <w:bookmarkEnd w:id="57"/>
+      <w:bookmarkEnd w:id="58"/>
     </w:p>
     <w:p>
       <w:pPr>
@@ -14619,7 +13848,7 @@
           <w:szCs w:val="24"/>
         </w:rPr>
       </w:pPr>
-      <w:bookmarkStart w:id="56" w:name="_Toc219678652"/>
+      <w:bookmarkStart w:id="59" w:name="_Toc219829836"/>
       <w:r>
         <w:rPr>
           <w:rFonts w:ascii="Times New Roman" w:hAnsi="Times New Roman" w:cs="Times New Roman"/>
@@ -14631,7 +13860,7 @@
         </w:rPr>
         <w:t>9.4 Conclusion</w:t>
       </w:r>
-      <w:bookmarkEnd w:id="56"/>
+      <w:bookmarkEnd w:id="59"/>
     </w:p>
     <w:p>
       <w:pPr>
@@ -14750,16 +13979,27 @@
           <w:sz w:val="24"/>
           <w:szCs w:val="24"/>
         </w:rPr>
-        <w:t>Jupyter Notebook:</w:t>
-      </w:r>
-      <w:r>
-        <w:rPr>
-          <w:rFonts w:ascii="Times New Roman" w:hAnsi="Times New Roman" w:cs="Times New Roman"/>
-          <w:sz w:val="24"/>
-          <w:szCs w:val="24"/>
-        </w:rPr>
-        <w:t xml:space="preserve"> [Analysis and visualizations]</w:t>
-      </w:r>
+        <w:t>GitHub Repository:</w:t>
+      </w:r>
+      <w:r>
+        <w:rPr>
+          <w:rFonts w:ascii="Times New Roman" w:hAnsi="Times New Roman" w:cs="Times New Roman"/>
+          <w:sz w:val="24"/>
+          <w:szCs w:val="24"/>
+        </w:rPr>
+        <w:t xml:space="preserve"> </w:t>
+      </w:r>
+      <w:hyperlink r:id="rId18" w:history="1">
+        <w:r>
+          <w:rPr>
+            <w:rStyle w:val="Hyperlink"/>
+            <w:rFonts w:ascii="Times New Roman" w:hAnsi="Times New Roman" w:cs="Times New Roman"/>
+            <w:sz w:val="24"/>
+            <w:szCs w:val="24"/>
+          </w:rPr>
+          <w:t>https://github.com/GANDHAMMANI/UIDAI-Data-Hackathon-2026</w:t>
+        </w:r>
+      </w:hyperlink>
     </w:p>
     <w:p>
       <w:pPr>
@@ -14782,15 +14022,15 @@
           <w:sz w:val="24"/>
           <w:szCs w:val="24"/>
         </w:rPr>
-        <w:t>GitHub Repository:</w:t>
-      </w:r>
-      <w:r>
-        <w:rPr>
-          <w:rFonts w:ascii="Times New Roman" w:hAnsi="Times New Roman" w:cs="Times New Roman"/>
-          <w:sz w:val="24"/>
-          <w:szCs w:val="24"/>
-        </w:rPr>
-        <w:t xml:space="preserve"> [Code and documentation]</w:t>
+        <w:t>Video Demonstration:</w:t>
+      </w:r>
+      <w:r>
+        <w:rPr>
+          <w:rFonts w:ascii="Times New Roman" w:hAnsi="Times New Roman" w:cs="Times New Roman"/>
+          <w:sz w:val="24"/>
+          <w:szCs w:val="24"/>
+        </w:rPr>
+        <w:t xml:space="preserve"> [Platform capabilities]</w:t>
       </w:r>
     </w:p>
     <w:p>
@@ -14814,23 +14054,19 @@
           <w:sz w:val="24"/>
           <w:szCs w:val="24"/>
         </w:rPr>
-        <w:t>Video Demonstration:</w:t>
-      </w:r>
-      <w:r>
-        <w:rPr>
-          <w:rFonts w:ascii="Times New Roman" w:hAnsi="Times New Roman" w:cs="Times New Roman"/>
-          <w:sz w:val="24"/>
-          <w:szCs w:val="24"/>
-        </w:rPr>
-        <w:t xml:space="preserve"> [Platform capabilities]</w:t>
-      </w:r>
-    </w:p>
-    <w:p>
-      <w:pPr>
-        <w:numPr>
-          <w:ilvl w:val="0"/>
-          <w:numId w:val="110"/>
-        </w:numPr>
+        <w:t>Contact:</w:t>
+      </w:r>
+      <w:r>
+        <w:rPr>
+          <w:rFonts w:ascii="Times New Roman" w:hAnsi="Times New Roman" w:cs="Times New Roman"/>
+          <w:sz w:val="24"/>
+          <w:szCs w:val="24"/>
+        </w:rPr>
+        <w:t xml:space="preserve"> [Your team contact information]</w:t>
+      </w:r>
+    </w:p>
+    <w:p>
+      <w:pPr>
         <w:jc w:val="both"/>
         <w:rPr>
           <w:rFonts w:ascii="Times New Roman" w:hAnsi="Times New Roman" w:cs="Times New Roman"/>
@@ -14838,37 +14074,9 @@
           <w:szCs w:val="24"/>
         </w:rPr>
       </w:pPr>
-      <w:r>
-        <w:rPr>
-          <w:rFonts w:ascii="Times New Roman" w:hAnsi="Times New Roman" w:cs="Times New Roman"/>
-          <w:b/>
-          <w:bCs/>
-          <w:sz w:val="24"/>
-          <w:szCs w:val="24"/>
-        </w:rPr>
-        <w:t>Contact:</w:t>
-      </w:r>
-      <w:r>
-        <w:rPr>
-          <w:rFonts w:ascii="Times New Roman" w:hAnsi="Times New Roman" w:cs="Times New Roman"/>
-          <w:sz w:val="24"/>
-          <w:szCs w:val="24"/>
-        </w:rPr>
-        <w:t xml:space="preserve"> [Your team contact information]</w:t>
-      </w:r>
-    </w:p>
-    <w:p>
-      <w:pPr>
-        <w:jc w:val="both"/>
-        <w:rPr>
-          <w:rFonts w:ascii="Times New Roman" w:hAnsi="Times New Roman" w:cs="Times New Roman"/>
-          <w:sz w:val="24"/>
-          <w:szCs w:val="24"/>
-        </w:rPr>
-      </w:pPr>
     </w:p>
     <w:sectPr>
-      <w:footerReference w:type="default" r:id="rId18"/>
+      <w:footerReference w:type="default" r:id="rId19"/>
       <w:pgSz w:w="11906" w:h="16838"/>
       <w:pgMar w:top="1440" w:right="1440" w:bottom="1440" w:left="1440" w:header="708" w:footer="708" w:gutter="0"/>
       <w:pgNumType w:start="2"/>
@@ -37713,6 +36921,7 @@
   <w:style w:type="character" w:default="1" w:styleId="DefaultParagraphFont">
     <w:name w:val="Default Paragraph Font"/>
     <w:uiPriority w:val="1"/>
+    <w:semiHidden/>
     <w:unhideWhenUsed/>
   </w:style>
   <w:style w:type="table" w:default="1" w:styleId="TableNormal">
@@ -38187,6 +37396,18 @@
       <w14:ligatures w14:val="none"/>
     </w:rPr>
   </w:style>
+  <w:style w:type="character" w:styleId="UnresolvedMention">
+    <w:name w:val="Unresolved Mention"/>
+    <w:basedOn w:val="DefaultParagraphFont"/>
+    <w:uiPriority w:val="99"/>
+    <w:semiHidden/>
+    <w:unhideWhenUsed/>
+    <w:rsid w:val="00037140"/>
+    <w:rPr>
+      <w:color w:val="605E5C"/>
+      <w:shd w:val="clear" w:color="auto" w:fill="E1DFDD"/>
+    </w:rPr>
+  </w:style>
 </w:styles>
 </file>
 

</xml_diff>